<commit_message>
0.3 user cases en user stories
</commit_message>
<xml_diff>
--- a/Documents/User cases en User stories.docx
+++ b/Documents/User cases en User stories.docx
@@ -23,12 +23,7 @@
         <w:t xml:space="preserve"> Groep</w:t>
       </w:r>
       <w:r>
-        <w:t xml:space="preserve"> </w:t>
-      </w:r>
-      <w:bookmarkStart w:id="0" w:name="_GoBack"/>
-      <w:bookmarkEnd w:id="0"/>
-      <w:r>
-        <w:t>14</w:t>
+        <w:t xml:space="preserve"> 14</w:t>
       </w:r>
     </w:p>
     <w:p>
@@ -58,11 +53,11 @@
       <w:pPr>
         <w:pStyle w:val="Kop1"/>
       </w:pPr>
-      <w:bookmarkStart w:id="1" w:name="_Toc497208751"/>
+      <w:bookmarkStart w:id="0" w:name="_Toc497208751"/>
       <w:r>
         <w:t>Document Development</w:t>
       </w:r>
-      <w:bookmarkEnd w:id="1"/>
+      <w:bookmarkEnd w:id="0"/>
     </w:p>
     <w:p>
       <w:pPr>
@@ -81,22 +76,23 @@
     <w:tbl>
       <w:tblPr>
         <w:tblStyle w:val="Onopgemaaktetabel3"/>
-        <w:tblW w:w="0" w:type="auto"/>
+        <w:tblW w:w="9218" w:type="dxa"/>
         <w:tblLook w:val="04A0" w:firstRow="1" w:lastRow="0" w:firstColumn="1" w:lastColumn="0" w:noHBand="0" w:noVBand="1"/>
       </w:tblPr>
       <w:tblGrid>
-        <w:gridCol w:w="1276"/>
-        <w:gridCol w:w="5812"/>
-        <w:gridCol w:w="1932"/>
+        <w:gridCol w:w="1304"/>
+        <w:gridCol w:w="5940"/>
+        <w:gridCol w:w="1974"/>
       </w:tblGrid>
       <w:tr>
         <w:trPr>
           <w:cnfStyle w:val="100000000000" w:firstRow="1" w:lastRow="0" w:firstColumn="0" w:lastColumn="0" w:oddVBand="0" w:evenVBand="0" w:oddHBand="0" w:evenHBand="0" w:firstRowFirstColumn="0" w:firstRowLastColumn="0" w:lastRowFirstColumn="0" w:lastRowLastColumn="0"/>
+          <w:trHeight w:val="348"/>
         </w:trPr>
         <w:tc>
           <w:tcPr>
             <w:cnfStyle w:val="001000000100" w:firstRow="0" w:lastRow="0" w:firstColumn="1" w:lastColumn="0" w:oddVBand="0" w:evenVBand="0" w:oddHBand="0" w:evenHBand="0" w:firstRowFirstColumn="1" w:firstRowLastColumn="0" w:lastRowFirstColumn="0" w:lastRowLastColumn="0"/>
-            <w:tcW w:w="1276" w:type="dxa"/>
+            <w:tcW w:w="1304" w:type="dxa"/>
           </w:tcPr>
           <w:p>
             <w:pPr>
@@ -115,7 +111,7 @@
         </w:tc>
         <w:tc>
           <w:tcPr>
-            <w:tcW w:w="5812" w:type="dxa"/>
+            <w:tcW w:w="5940" w:type="dxa"/>
           </w:tcPr>
           <w:p>
             <w:pPr>
@@ -135,7 +131,7 @@
         </w:tc>
         <w:tc>
           <w:tcPr>
-            <w:tcW w:w="1932" w:type="dxa"/>
+            <w:tcW w:w="1974" w:type="dxa"/>
           </w:tcPr>
           <w:p>
             <w:pPr>
@@ -157,12 +153,12 @@
       <w:tr>
         <w:trPr>
           <w:cnfStyle w:val="000000100000" w:firstRow="0" w:lastRow="0" w:firstColumn="0" w:lastColumn="0" w:oddVBand="0" w:evenVBand="0" w:oddHBand="1" w:evenHBand="0" w:firstRowFirstColumn="0" w:firstRowLastColumn="0" w:lastRowFirstColumn="0" w:lastRowLastColumn="0"/>
-          <w:trHeight w:val="214"/>
+          <w:trHeight w:val="249"/>
         </w:trPr>
         <w:tc>
           <w:tcPr>
             <w:cnfStyle w:val="001000000000" w:firstRow="0" w:lastRow="0" w:firstColumn="1" w:lastColumn="0" w:oddVBand="0" w:evenVBand="0" w:oddHBand="0" w:evenHBand="0" w:firstRowFirstColumn="0" w:firstRowLastColumn="0" w:lastRowFirstColumn="0" w:lastRowLastColumn="0"/>
-            <w:tcW w:w="1276" w:type="dxa"/>
+            <w:tcW w:w="1304" w:type="dxa"/>
           </w:tcPr>
           <w:p>
             <w:pPr>
@@ -181,7 +177,7 @@
         </w:tc>
         <w:tc>
           <w:tcPr>
-            <w:tcW w:w="5812" w:type="dxa"/>
+            <w:tcW w:w="5940" w:type="dxa"/>
           </w:tcPr>
           <w:p>
             <w:pPr>
@@ -237,7 +233,7 @@
         </w:tc>
         <w:tc>
           <w:tcPr>
-            <w:tcW w:w="1932" w:type="dxa"/>
+            <w:tcW w:w="1974" w:type="dxa"/>
           </w:tcPr>
           <w:p>
             <w:pPr>
@@ -258,12 +254,12 @@
       </w:tr>
       <w:tr>
         <w:trPr>
-          <w:trHeight w:val="214"/>
+          <w:trHeight w:val="249"/>
         </w:trPr>
         <w:tc>
           <w:tcPr>
             <w:cnfStyle w:val="001000000000" w:firstRow="0" w:lastRow="0" w:firstColumn="1" w:lastColumn="0" w:oddVBand="0" w:evenVBand="0" w:oddHBand="0" w:evenHBand="0" w:firstRowFirstColumn="0" w:firstRowLastColumn="0" w:lastRowFirstColumn="0" w:lastRowLastColumn="0"/>
-            <w:tcW w:w="1276" w:type="dxa"/>
+            <w:tcW w:w="1304" w:type="dxa"/>
           </w:tcPr>
           <w:p>
             <w:pPr>
@@ -282,7 +278,7 @@
         </w:tc>
         <w:tc>
           <w:tcPr>
-            <w:tcW w:w="5812" w:type="dxa"/>
+            <w:tcW w:w="5940" w:type="dxa"/>
           </w:tcPr>
           <w:p>
             <w:pPr>
@@ -366,7 +362,7 @@
         </w:tc>
         <w:tc>
           <w:tcPr>
-            <w:tcW w:w="1932" w:type="dxa"/>
+            <w:tcW w:w="1974" w:type="dxa"/>
           </w:tcPr>
           <w:p>
             <w:pPr>
@@ -385,6 +381,197 @@
           </w:p>
         </w:tc>
       </w:tr>
+      <w:tr>
+        <w:trPr>
+          <w:cnfStyle w:val="000000100000" w:firstRow="0" w:lastRow="0" w:firstColumn="0" w:lastColumn="0" w:oddVBand="0" w:evenVBand="0" w:oddHBand="1" w:evenHBand="0" w:firstRowFirstColumn="0" w:firstRowLastColumn="0" w:lastRowFirstColumn="0" w:lastRowLastColumn="0"/>
+          <w:trHeight w:val="249"/>
+        </w:trPr>
+        <w:tc>
+          <w:tcPr>
+            <w:cnfStyle w:val="001000000000" w:firstRow="0" w:lastRow="0" w:firstColumn="1" w:lastColumn="0" w:oddVBand="0" w:evenVBand="0" w:oddHBand="0" w:evenHBand="0" w:firstRowFirstColumn="0" w:firstRowLastColumn="0" w:lastRowFirstColumn="0" w:lastRowLastColumn="0"/>
+            <w:tcW w:w="1304" w:type="dxa"/>
+          </w:tcPr>
+          <w:p>
+            <w:pPr>
+              <w:pStyle w:val="Geenafstand"/>
+              <w:rPr>
+                <w:lang w:val="nl-NL"/>
+              </w:rPr>
+            </w:pPr>
+            <w:r>
+              <w:rPr>
+                <w:lang w:val="nl-NL"/>
+              </w:rPr>
+              <w:t>0.3</w:t>
+            </w:r>
+          </w:p>
+        </w:tc>
+        <w:tc>
+          <w:tcPr>
+            <w:tcW w:w="5940" w:type="dxa"/>
+          </w:tcPr>
+          <w:p>
+            <w:pPr>
+              <w:pStyle w:val="Geenafstand"/>
+              <w:cnfStyle w:val="000000100000" w:firstRow="0" w:lastRow="0" w:firstColumn="0" w:lastColumn="0" w:oddVBand="0" w:evenVBand="0" w:oddHBand="1" w:evenHBand="0" w:firstRowFirstColumn="0" w:firstRowLastColumn="0" w:lastRowFirstColumn="0" w:lastRowLastColumn="0"/>
+              <w:rPr>
+                <w:lang w:val="nl-NL"/>
+              </w:rPr>
+            </w:pPr>
+            <w:proofErr w:type="spellStart"/>
+            <w:r>
+              <w:rPr>
+                <w:lang w:val="nl-NL"/>
+              </w:rPr>
+              <w:t>Added</w:t>
+            </w:r>
+            <w:proofErr w:type="spellEnd"/>
+            <w:r>
+              <w:rPr>
+                <w:lang w:val="nl-NL"/>
+              </w:rPr>
+              <w:t xml:space="preserve"> </w:t>
+            </w:r>
+            <w:proofErr w:type="spellStart"/>
+            <w:r>
+              <w:rPr>
+                <w:lang w:val="nl-NL"/>
+              </w:rPr>
+              <w:t>the</w:t>
+            </w:r>
+            <w:proofErr w:type="spellEnd"/>
+            <w:r>
+              <w:rPr>
+                <w:lang w:val="nl-NL"/>
+              </w:rPr>
+              <w:t xml:space="preserve"> User </w:t>
+            </w:r>
+            <w:proofErr w:type="spellStart"/>
+            <w:r>
+              <w:rPr>
+                <w:lang w:val="nl-NL"/>
+              </w:rPr>
+              <w:t>stories</w:t>
+            </w:r>
+            <w:proofErr w:type="spellEnd"/>
+          </w:p>
+        </w:tc>
+        <w:tc>
+          <w:tcPr>
+            <w:tcW w:w="1974" w:type="dxa"/>
+          </w:tcPr>
+          <w:p>
+            <w:pPr>
+              <w:pStyle w:val="Geenafstand"/>
+              <w:cnfStyle w:val="000000100000" w:firstRow="0" w:lastRow="0" w:firstColumn="0" w:lastColumn="0" w:oddVBand="0" w:evenVBand="0" w:oddHBand="1" w:evenHBand="0" w:firstRowFirstColumn="0" w:firstRowLastColumn="0" w:lastRowFirstColumn="0" w:lastRowLastColumn="0"/>
+              <w:rPr>
+                <w:lang w:val="nl-NL"/>
+              </w:rPr>
+            </w:pPr>
+            <w:r>
+              <w:rPr>
+                <w:lang w:val="nl-NL"/>
+              </w:rPr>
+              <w:t>Veenstra B.</w:t>
+            </w:r>
+          </w:p>
+        </w:tc>
+      </w:tr>
+      <w:tr>
+        <w:trPr>
+          <w:trHeight w:val="249"/>
+        </w:trPr>
+        <w:tc>
+          <w:tcPr>
+            <w:cnfStyle w:val="001000000000" w:firstRow="0" w:lastRow="0" w:firstColumn="1" w:lastColumn="0" w:oddVBand="0" w:evenVBand="0" w:oddHBand="0" w:evenHBand="0" w:firstRowFirstColumn="0" w:firstRowLastColumn="0" w:lastRowFirstColumn="0" w:lastRowLastColumn="0"/>
+            <w:tcW w:w="1304" w:type="dxa"/>
+          </w:tcPr>
+          <w:p>
+            <w:pPr>
+              <w:pStyle w:val="Geenafstand"/>
+              <w:rPr>
+                <w:lang w:val="nl-NL"/>
+              </w:rPr>
+            </w:pPr>
+          </w:p>
+        </w:tc>
+        <w:tc>
+          <w:tcPr>
+            <w:tcW w:w="5940" w:type="dxa"/>
+          </w:tcPr>
+          <w:p>
+            <w:pPr>
+              <w:pStyle w:val="Geenafstand"/>
+              <w:cnfStyle w:val="000000000000" w:firstRow="0" w:lastRow="0" w:firstColumn="0" w:lastColumn="0" w:oddVBand="0" w:evenVBand="0" w:oddHBand="0" w:evenHBand="0" w:firstRowFirstColumn="0" w:firstRowLastColumn="0" w:lastRowFirstColumn="0" w:lastRowLastColumn="0"/>
+              <w:rPr>
+                <w:lang w:val="nl-NL"/>
+              </w:rPr>
+            </w:pPr>
+          </w:p>
+        </w:tc>
+        <w:tc>
+          <w:tcPr>
+            <w:tcW w:w="1974" w:type="dxa"/>
+          </w:tcPr>
+          <w:p>
+            <w:pPr>
+              <w:pStyle w:val="Geenafstand"/>
+              <w:cnfStyle w:val="000000000000" w:firstRow="0" w:lastRow="0" w:firstColumn="0" w:lastColumn="0" w:oddVBand="0" w:evenVBand="0" w:oddHBand="0" w:evenHBand="0" w:firstRowFirstColumn="0" w:firstRowLastColumn="0" w:lastRowFirstColumn="0" w:lastRowLastColumn="0"/>
+              <w:rPr>
+                <w:lang w:val="nl-NL"/>
+              </w:rPr>
+            </w:pPr>
+          </w:p>
+        </w:tc>
+      </w:tr>
+      <w:tr>
+        <w:trPr>
+          <w:cnfStyle w:val="000000100000" w:firstRow="0" w:lastRow="0" w:firstColumn="0" w:lastColumn="0" w:oddVBand="0" w:evenVBand="0" w:oddHBand="1" w:evenHBand="0" w:firstRowFirstColumn="0" w:firstRowLastColumn="0" w:lastRowFirstColumn="0" w:lastRowLastColumn="0"/>
+          <w:trHeight w:val="249"/>
+        </w:trPr>
+        <w:tc>
+          <w:tcPr>
+            <w:cnfStyle w:val="001000000000" w:firstRow="0" w:lastRow="0" w:firstColumn="1" w:lastColumn="0" w:oddVBand="0" w:evenVBand="0" w:oddHBand="0" w:evenHBand="0" w:firstRowFirstColumn="0" w:firstRowLastColumn="0" w:lastRowFirstColumn="0" w:lastRowLastColumn="0"/>
+            <w:tcW w:w="1304" w:type="dxa"/>
+          </w:tcPr>
+          <w:p>
+            <w:pPr>
+              <w:pStyle w:val="Geenafstand"/>
+              <w:rPr>
+                <w:lang w:val="nl-NL"/>
+              </w:rPr>
+            </w:pPr>
+          </w:p>
+        </w:tc>
+        <w:tc>
+          <w:tcPr>
+            <w:tcW w:w="5940" w:type="dxa"/>
+          </w:tcPr>
+          <w:p>
+            <w:pPr>
+              <w:pStyle w:val="Geenafstand"/>
+              <w:cnfStyle w:val="000000100000" w:firstRow="0" w:lastRow="0" w:firstColumn="0" w:lastColumn="0" w:oddVBand="0" w:evenVBand="0" w:oddHBand="1" w:evenHBand="0" w:firstRowFirstColumn="0" w:firstRowLastColumn="0" w:lastRowFirstColumn="0" w:lastRowLastColumn="0"/>
+              <w:rPr>
+                <w:lang w:val="nl-NL"/>
+              </w:rPr>
+            </w:pPr>
+          </w:p>
+        </w:tc>
+        <w:tc>
+          <w:tcPr>
+            <w:tcW w:w="1974" w:type="dxa"/>
+          </w:tcPr>
+          <w:p>
+            <w:pPr>
+              <w:pStyle w:val="Geenafstand"/>
+              <w:cnfStyle w:val="000000100000" w:firstRow="0" w:lastRow="0" w:firstColumn="0" w:lastColumn="0" w:oddVBand="0" w:evenVBand="0" w:oddHBand="1" w:evenHBand="0" w:firstRowFirstColumn="0" w:firstRowLastColumn="0" w:lastRowFirstColumn="0" w:lastRowLastColumn="0"/>
+              <w:rPr>
+                <w:lang w:val="nl-NL"/>
+              </w:rPr>
+            </w:pPr>
+          </w:p>
+        </w:tc>
+      </w:tr>
     </w:tbl>
     <w:p>
       <w:pPr>
@@ -420,20 +607,20 @@
     <w:p/>
     <w:p/>
     <w:p/>
-    <w:p/>
-    <w:p/>
-    <w:p/>
-    <w:p/>
-    <w:p/>
-    <w:p/>
-    <w:p/>
-    <w:p/>
-    <w:p/>
+    <w:p>
+      <w:pPr>
+        <w:spacing w:after="160" w:line="259" w:lineRule="auto"/>
+      </w:pPr>
+      <w:r>
+        <w:br w:type="page"/>
+      </w:r>
+    </w:p>
     <w:p>
       <w:pPr>
         <w:pStyle w:val="Kop1"/>
       </w:pPr>
       <w:r>
+        <w:lastRenderedPageBreak/>
         <w:t>Dynamische opbouw</w:t>
       </w:r>
     </w:p>
@@ -522,6 +709,8 @@
         <w:lastRenderedPageBreak/>
         <w:t>User story’s</w:t>
       </w:r>
+      <w:bookmarkStart w:id="1" w:name="_GoBack"/>
+      <w:bookmarkEnd w:id="1"/>
     </w:p>
     <w:p>
       <w:pPr>
@@ -530,26 +719,594 @@
           <w:ilvl w:val="0"/>
           <w:numId w:val="1"/>
         </w:numPr>
-      </w:pPr>
-      <w:r>
+        <w:rPr>
+          <w:b/>
+        </w:rPr>
+      </w:pPr>
+      <w:r>
+        <w:rPr>
+          <w:b/>
+        </w:rPr>
         <w:t>Hoofdmenu</w:t>
       </w:r>
     </w:p>
+    <w:p>
+      <w:r>
+        <w:t>Als gebruiker wil ik een hoofdmenu, zod</w:t>
+      </w:r>
+      <w:r>
+        <w:t>at ik makkelijk kan kiezen tussen de verschillende opties van het spel.</w:t>
+      </w:r>
+    </w:p>
+    <w:p/>
     <w:p>
       <w:pPr>
         <w:pStyle w:val="Lijstalinea"/>
         <w:numPr>
           <w:ilvl w:val="0"/>
-          <w:numId w:val="2"/>
+          <w:numId w:val="1"/>
         </w:numPr>
-      </w:pPr>
-      <w:r>
-        <w:t>Als gebruiker wil ik een hoofdmenu, zod</w:t>
-      </w:r>
-      <w:r>
-        <w:t>at ik makkelijk kan kiezen tussen de verschillende opties van het spel.</w:t>
-      </w:r>
-    </w:p>
+        <w:rPr>
+          <w:b/>
+        </w:rPr>
+      </w:pPr>
+      <w:r>
+        <w:rPr>
+          <w:b/>
+        </w:rPr>
+        <w:t>Namen en score</w:t>
+      </w:r>
+    </w:p>
+    <w:p>
+      <w:r>
+        <w:t>Als speler wil ik mijn naam kunnen invoeren, zodat ik over mijn highscore kan opscheppen bij mijn vrienden.</w:t>
+      </w:r>
+    </w:p>
+    <w:p/>
+    <w:p>
+      <w:pPr>
+        <w:pStyle w:val="Lijstalinea"/>
+        <w:numPr>
+          <w:ilvl w:val="0"/>
+          <w:numId w:val="1"/>
+        </w:numPr>
+        <w:rPr>
+          <w:b/>
+        </w:rPr>
+      </w:pPr>
+      <w:proofErr w:type="spellStart"/>
+      <w:r>
+        <w:rPr>
+          <w:b/>
+        </w:rPr>
+        <w:t>Local</w:t>
+      </w:r>
+      <w:proofErr w:type="spellEnd"/>
+      <w:r>
+        <w:rPr>
+          <w:b/>
+        </w:rPr>
+        <w:t xml:space="preserve"> </w:t>
+      </w:r>
+      <w:proofErr w:type="spellStart"/>
+      <w:r>
+        <w:rPr>
+          <w:b/>
+        </w:rPr>
+        <w:t>Multiplayer</w:t>
+      </w:r>
+      <w:proofErr w:type="spellEnd"/>
+      <w:r>
+        <w:rPr>
+          <w:b/>
+        </w:rPr>
+        <w:t xml:space="preserve"> </w:t>
+      </w:r>
+    </w:p>
+    <w:p>
+      <w:r>
+        <w:t>Als gebruikers willen wij een spel voor meerdere spelers tegelijk, zodat we samen met onze vrienden memory kunnen spelen.</w:t>
+      </w:r>
+    </w:p>
+    <w:p/>
+    <w:p>
+      <w:pPr>
+        <w:pStyle w:val="Lijstalinea"/>
+        <w:numPr>
+          <w:ilvl w:val="0"/>
+          <w:numId w:val="1"/>
+        </w:numPr>
+        <w:rPr>
+          <w:b/>
+        </w:rPr>
+      </w:pPr>
+      <w:r>
+        <w:rPr>
+          <w:b/>
+        </w:rPr>
+        <w:t>Dynamische opbouw</w:t>
+      </w:r>
+    </w:p>
+    <w:p>
+      <w:r>
+        <w:t>Als speler wil ik dat de kaarten elke keer in een andere volgorde liggen</w:t>
+      </w:r>
+      <w:r>
+        <w:t xml:space="preserve"> zodat het spel steeds anders is</w:t>
+      </w:r>
+    </w:p>
+    <w:p/>
+    <w:p>
+      <w:pPr>
+        <w:pStyle w:val="Lijstalinea"/>
+        <w:numPr>
+          <w:ilvl w:val="0"/>
+          <w:numId w:val="1"/>
+        </w:numPr>
+        <w:rPr>
+          <w:b/>
+        </w:rPr>
+      </w:pPr>
+      <w:r>
+        <w:rPr>
+          <w:b/>
+        </w:rPr>
+        <w:t xml:space="preserve">4X4 </w:t>
+      </w:r>
+      <w:proofErr w:type="spellStart"/>
+      <w:r>
+        <w:rPr>
+          <w:b/>
+        </w:rPr>
+        <w:t>grid</w:t>
+      </w:r>
+      <w:proofErr w:type="spellEnd"/>
+    </w:p>
+    <w:p>
+      <w:r>
+        <w:t xml:space="preserve">Als speler wil ik een </w:t>
+      </w:r>
+      <w:proofErr w:type="spellStart"/>
+      <w:r>
+        <w:t>grid</w:t>
+      </w:r>
+      <w:proofErr w:type="spellEnd"/>
+      <w:r>
+        <w:t xml:space="preserve"> van 4 bij 4 zodat ik een overzichtelijk speelveld heb</w:t>
+      </w:r>
+      <w:r>
+        <w:t xml:space="preserve"> </w:t>
+      </w:r>
+      <w:r>
+        <w:t>Dynamische opbouw</w:t>
+      </w:r>
+    </w:p>
+    <w:p/>
+    <w:p>
+      <w:pPr>
+        <w:pStyle w:val="Lijstalinea"/>
+        <w:numPr>
+          <w:ilvl w:val="0"/>
+          <w:numId w:val="1"/>
+        </w:numPr>
+        <w:rPr>
+          <w:b/>
+        </w:rPr>
+      </w:pPr>
+      <w:r>
+        <w:rPr>
+          <w:b/>
+        </w:rPr>
+        <w:t>Achterkant kaart</w:t>
+      </w:r>
+    </w:p>
+    <w:p>
+      <w:r>
+        <w:t>Als speler wil ik één achterkant  zodat het spel overzichtelijk wordt</w:t>
+      </w:r>
+    </w:p>
+    <w:p>
+      <w:pPr>
+        <w:rPr>
+          <w:b/>
+        </w:rPr>
+      </w:pPr>
+    </w:p>
+    <w:p>
+      <w:pPr>
+        <w:pStyle w:val="Lijstalinea"/>
+        <w:numPr>
+          <w:ilvl w:val="0"/>
+          <w:numId w:val="1"/>
+        </w:numPr>
+        <w:rPr>
+          <w:b/>
+        </w:rPr>
+      </w:pPr>
+      <w:r>
+        <w:rPr>
+          <w:b/>
+        </w:rPr>
+        <w:t xml:space="preserve">Het versleutelen van het </w:t>
+      </w:r>
+      <w:proofErr w:type="spellStart"/>
+      <w:r>
+        <w:rPr>
+          <w:b/>
+        </w:rPr>
+        <w:t>memory.sav</w:t>
+      </w:r>
+      <w:proofErr w:type="spellEnd"/>
+      <w:r>
+        <w:rPr>
+          <w:b/>
+        </w:rPr>
+        <w:t xml:space="preserve"> bestand</w:t>
+      </w:r>
+    </w:p>
+    <w:p>
+      <w:r>
+        <w:t>Als speler wil ik niet dat iemand aan mijn savestate kan zitten zodat niemand anders met mijn spel verder kan</w:t>
+      </w:r>
+    </w:p>
+    <w:p>
+      <w:pPr>
+        <w:rPr>
+          <w:b/>
+        </w:rPr>
+      </w:pPr>
+    </w:p>
+    <w:p>
+      <w:pPr>
+        <w:pStyle w:val="Lijstalinea"/>
+        <w:numPr>
+          <w:ilvl w:val="0"/>
+          <w:numId w:val="1"/>
+        </w:numPr>
+        <w:rPr>
+          <w:b/>
+        </w:rPr>
+      </w:pPr>
+      <w:proofErr w:type="spellStart"/>
+      <w:r>
+        <w:rPr>
+          <w:b/>
+        </w:rPr>
+        <w:t>Optiesmenu</w:t>
+      </w:r>
+      <w:proofErr w:type="spellEnd"/>
+    </w:p>
+    <w:p>
+      <w:r>
+        <w:t xml:space="preserve">Als speler wil ik een </w:t>
+      </w:r>
+      <w:proofErr w:type="spellStart"/>
+      <w:r>
+        <w:t>optiesmenu</w:t>
+      </w:r>
+      <w:proofErr w:type="spellEnd"/>
+      <w:r>
+        <w:t xml:space="preserve"> zodat ik op een simpele manier in-game het geluid kan aanpassen en eventueel thema kan aanpassen</w:t>
+      </w:r>
+    </w:p>
+    <w:p/>
+    <w:p>
+      <w:pPr>
+        <w:pStyle w:val="Lijstalinea"/>
+        <w:numPr>
+          <w:ilvl w:val="0"/>
+          <w:numId w:val="1"/>
+        </w:numPr>
+        <w:rPr>
+          <w:b/>
+        </w:rPr>
+      </w:pPr>
+      <w:r>
+        <w:rPr>
+          <w:b/>
+        </w:rPr>
+        <w:t>Highscores</w:t>
+      </w:r>
+    </w:p>
+    <w:p>
+      <w:r>
+        <w:t>Als speler wil ik aan het einde van het spel mijn score kunnen zien zodat ik weet welke speler gewonnen heeft</w:t>
+      </w:r>
+    </w:p>
+    <w:p/>
+    <w:p>
+      <w:pPr>
+        <w:pStyle w:val="Lijstalinea"/>
+        <w:numPr>
+          <w:ilvl w:val="0"/>
+          <w:numId w:val="1"/>
+        </w:numPr>
+        <w:rPr>
+          <w:b/>
+        </w:rPr>
+      </w:pPr>
+      <w:r>
+        <w:rPr>
+          <w:b/>
+        </w:rPr>
+        <w:t>Resetknop</w:t>
+      </w:r>
+    </w:p>
+    <w:p>
+      <w:r>
+        <w:t>Als speler wil ik een resetknop, zodat ik opnieuw kan beginnen wanneer de situatie daarom vraagt.</w:t>
+      </w:r>
+    </w:p>
+    <w:p/>
+    <w:p>
+      <w:pPr>
+        <w:pStyle w:val="Lijstalinea"/>
+        <w:numPr>
+          <w:ilvl w:val="0"/>
+          <w:numId w:val="1"/>
+        </w:numPr>
+        <w:rPr>
+          <w:b/>
+        </w:rPr>
+      </w:pPr>
+      <w:proofErr w:type="spellStart"/>
+      <w:r>
+        <w:rPr>
+          <w:b/>
+        </w:rPr>
+        <w:t>Autosave</w:t>
+      </w:r>
+      <w:proofErr w:type="spellEnd"/>
+      <w:r>
+        <w:rPr>
+          <w:b/>
+        </w:rPr>
+        <w:t xml:space="preserve"> van een savestate van het spel</w:t>
+      </w:r>
+    </w:p>
+    <w:p>
+      <w:r>
+        <w:t>Als speler wil ik mijn spel op kunnen slaan zodat ik later met mijn spel verder kan</w:t>
+      </w:r>
+    </w:p>
+    <w:p/>
+    <w:p>
+      <w:pPr>
+        <w:pStyle w:val="Lijstalinea"/>
+        <w:numPr>
+          <w:ilvl w:val="0"/>
+          <w:numId w:val="1"/>
+        </w:numPr>
+        <w:rPr>
+          <w:b/>
+        </w:rPr>
+      </w:pPr>
+      <w:r>
+        <w:rPr>
+          <w:b/>
+        </w:rPr>
+        <w:t>Voorkant kaart</w:t>
+      </w:r>
+    </w:p>
+    <w:p>
+      <w:r>
+        <w:t>Als speler wil ik duidelijk verschillende voorkanten en duidelijke paren zodat het spel overzichtelijk blijft en er geen verwarring ontstaat</w:t>
+      </w:r>
+    </w:p>
+    <w:p/>
+    <w:p>
+      <w:pPr>
+        <w:pStyle w:val="Lijstalinea"/>
+        <w:numPr>
+          <w:ilvl w:val="0"/>
+          <w:numId w:val="1"/>
+        </w:numPr>
+        <w:rPr>
+          <w:b/>
+        </w:rPr>
+      </w:pPr>
+      <w:r>
+        <w:rPr>
+          <w:b/>
+        </w:rPr>
+        <w:lastRenderedPageBreak/>
+        <w:t>Achtergrond</w:t>
+      </w:r>
+    </w:p>
+    <w:p>
+      <w:r>
+        <w:t>Als gebruiker wil ik een thematisch veranderde achtergrond zodat er geen stijlbreuk is.</w:t>
+      </w:r>
+    </w:p>
+    <w:p/>
+    <w:p>
+      <w:pPr>
+        <w:pStyle w:val="Lijstalinea"/>
+        <w:numPr>
+          <w:ilvl w:val="0"/>
+          <w:numId w:val="1"/>
+        </w:numPr>
+        <w:rPr>
+          <w:b/>
+        </w:rPr>
+      </w:pPr>
+      <w:r>
+        <w:rPr>
+          <w:b/>
+        </w:rPr>
+        <w:t>Muziek en SFX terwijl spelen van het spel</w:t>
+      </w:r>
+    </w:p>
+    <w:p>
+      <w:r>
+        <w:t>Als speler wil ik achtergrondmuziek en geluidjes passend bij het thema voor een beter game-ervaring</w:t>
+      </w:r>
+    </w:p>
+    <w:p/>
+    <w:p>
+      <w:pPr>
+        <w:pStyle w:val="Lijstalinea"/>
+        <w:numPr>
+          <w:ilvl w:val="0"/>
+          <w:numId w:val="1"/>
+        </w:numPr>
+        <w:rPr>
+          <w:b/>
+        </w:rPr>
+      </w:pPr>
+      <w:r>
+        <w:rPr>
+          <w:b/>
+        </w:rPr>
+        <w:t>Programmeren Kaart</w:t>
+      </w:r>
+    </w:p>
+    <w:p>
+      <w:r>
+        <w:t>Als gebruiker wil ik op een kaart kunnen klikken zodat ik deze kan selecteren.</w:t>
+      </w:r>
+    </w:p>
+    <w:p/>
+    <w:p>
+      <w:pPr>
+        <w:pStyle w:val="Lijstalinea"/>
+        <w:numPr>
+          <w:ilvl w:val="0"/>
+          <w:numId w:val="1"/>
+        </w:numPr>
+        <w:rPr>
+          <w:b/>
+        </w:rPr>
+      </w:pPr>
+      <w:r>
+        <w:rPr>
+          <w:b/>
+        </w:rPr>
+        <w:t>Adviesrapport</w:t>
+      </w:r>
+    </w:p>
+    <w:p>
+      <w:r>
+        <w:t xml:space="preserve">Als gebruiker wil ik een adviesrapport </w:t>
+      </w:r>
+      <w:r>
+        <w:t>met een vergelijking tussen de MSDN versie en de gemaakte game zodat ik weet waarom ze voor bepaalde dingen hebben gekozen</w:t>
+      </w:r>
+    </w:p>
+    <w:p/>
+    <w:p>
+      <w:pPr>
+        <w:pStyle w:val="Lijstalinea"/>
+        <w:numPr>
+          <w:ilvl w:val="0"/>
+          <w:numId w:val="1"/>
+        </w:numPr>
+        <w:rPr>
+          <w:b/>
+        </w:rPr>
+      </w:pPr>
+      <w:proofErr w:type="spellStart"/>
+      <w:r>
+        <w:rPr>
+          <w:b/>
+        </w:rPr>
+        <w:t>Lan</w:t>
+      </w:r>
+      <w:proofErr w:type="spellEnd"/>
+      <w:r>
+        <w:rPr>
+          <w:b/>
+        </w:rPr>
+        <w:t xml:space="preserve"> </w:t>
+      </w:r>
+      <w:proofErr w:type="spellStart"/>
+      <w:r>
+        <w:rPr>
+          <w:b/>
+        </w:rPr>
+        <w:t>Multiplayer</w:t>
+      </w:r>
+      <w:proofErr w:type="spellEnd"/>
+    </w:p>
+    <w:p>
+      <w:r>
+        <w:t>Als gebruikers willen wij een spel voor meerdere spelers tegelijk, zodat we samen met onze vrienden memory kunnen spelen.</w:t>
+      </w:r>
+    </w:p>
+    <w:p/>
+    <w:p>
+      <w:pPr>
+        <w:pStyle w:val="Lijstalinea"/>
+        <w:numPr>
+          <w:ilvl w:val="0"/>
+          <w:numId w:val="1"/>
+        </w:numPr>
+        <w:rPr>
+          <w:b/>
+        </w:rPr>
+      </w:pPr>
+      <w:proofErr w:type="spellStart"/>
+      <w:r>
+        <w:rPr>
+          <w:b/>
+        </w:rPr>
+        <w:t>Multiplayer</w:t>
+      </w:r>
+      <w:proofErr w:type="spellEnd"/>
+      <w:r>
+        <w:rPr>
+          <w:b/>
+        </w:rPr>
+        <w:t xml:space="preserve"> Highscores</w:t>
+      </w:r>
+    </w:p>
+    <w:p>
+      <w:r>
+        <w:t xml:space="preserve">Als gebruiker wil ik </w:t>
+      </w:r>
+      <w:proofErr w:type="spellStart"/>
+      <w:r>
+        <w:t>Multiplayer</w:t>
+      </w:r>
+      <w:proofErr w:type="spellEnd"/>
+      <w:r>
+        <w:t xml:space="preserve"> </w:t>
+      </w:r>
+      <w:proofErr w:type="spellStart"/>
+      <w:r>
+        <w:t>Higscores</w:t>
+      </w:r>
+      <w:proofErr w:type="spellEnd"/>
+      <w:r>
+        <w:t xml:space="preserve"> zodat ik niet de </w:t>
+      </w:r>
+      <w:proofErr w:type="spellStart"/>
+      <w:r>
+        <w:t>singleplayer</w:t>
+      </w:r>
+      <w:proofErr w:type="spellEnd"/>
+      <w:r>
+        <w:t xml:space="preserve"> en </w:t>
+      </w:r>
+      <w:proofErr w:type="spellStart"/>
+      <w:r>
+        <w:t>multiplayer</w:t>
+      </w:r>
+      <w:proofErr w:type="spellEnd"/>
+      <w:r>
+        <w:t xml:space="preserve"> </w:t>
+      </w:r>
+      <w:proofErr w:type="spellStart"/>
+      <w:r>
+        <w:t>higscores</w:t>
+      </w:r>
+      <w:proofErr w:type="spellEnd"/>
+      <w:r>
+        <w:t xml:space="preserve"> door elkaar heb maar 2 verschillende tabs heb voor de verschillende soorten scores</w:t>
+      </w:r>
+    </w:p>
+    <w:p/>
+    <w:p/>
     <w:sectPr>
       <w:pgSz w:w="11906" w:h="16838"/>
       <w:pgMar w:top="1417" w:right="1417" w:bottom="1417" w:left="1417" w:header="708" w:footer="708" w:gutter="0"/>
@@ -571,7 +1328,7 @@
       <w:lvlText w:val=""/>
       <w:lvlJc w:val="left"/>
       <w:pPr>
-        <w:ind w:left="1080" w:hanging="360"/>
+        <w:ind w:left="1352" w:hanging="360"/>
       </w:pPr>
       <w:rPr>
         <w:rFonts w:ascii="Wingdings" w:eastAsiaTheme="minorHAnsi" w:hAnsi="Wingdings" w:cstheme="minorBidi" w:hint="default"/>
@@ -689,7 +1446,7 @@
         <w:rFonts w:ascii="Calibri" w:eastAsiaTheme="minorHAnsi" w:hAnsi="Calibri" w:cs="Calibri" w:hint="default"/>
       </w:rPr>
     </w:lvl>
-    <w:lvl w:ilvl="1" w:tplc="04130003" w:tentative="1">
+    <w:lvl w:ilvl="1" w:tplc="04130003">
       <w:start w:val="1"/>
       <w:numFmt w:val="bullet"/>
       <w:lvlText w:val="o"/>
@@ -1794,7 +2551,7 @@
 </file>
 
 <file path=customXml/itemProps1.xml><?xml version="1.0" encoding="utf-8"?>
-<ds:datastoreItem xmlns:ds="http://schemas.openxmlformats.org/officeDocument/2006/customXml" ds:itemID="{2442E536-AB72-43D0-9114-4950CACE8143}">
+<ds:datastoreItem xmlns:ds="http://schemas.openxmlformats.org/officeDocument/2006/customXml" ds:itemID="{5D885D95-7EE1-4F8E-AB12-416E12176E92}">
   <ds:schemaRefs>
     <ds:schemaRef ds:uri="http://schemas.openxmlformats.org/officeDocument/2006/bibliography"/>
   </ds:schemaRefs>

</xml_diff>

<commit_message>
User cases en User stories.docx verbeterd versie 0.4
</commit_message>
<xml_diff>
--- a/Documents/User cases en User stories.docx
+++ b/Documents/User cases en User stories.docx
@@ -5,46 +5,102 @@
     <w:p>
       <w:pPr>
         <w:pStyle w:val="Titel"/>
-      </w:pPr>
+        <w:rPr>
+          <w:lang w:val="en-US"/>
+        </w:rPr>
+      </w:pPr>
+      <w:r>
+        <w:rPr>
+          <w:lang w:val="en-US"/>
+        </w:rPr>
+        <w:t xml:space="preserve">Use cases </w:t>
+      </w:r>
       <w:proofErr w:type="spellStart"/>
       <w:r>
-        <w:t>Use</w:t>
+        <w:rPr>
+          <w:lang w:val="en-US"/>
+        </w:rPr>
+        <w:t>en</w:t>
       </w:r>
       <w:proofErr w:type="spellEnd"/>
       <w:r>
-        <w:t xml:space="preserve"> cases en user </w:t>
+        <w:rPr>
+          <w:lang w:val="en-US"/>
+        </w:rPr>
+        <w:t xml:space="preserve"> user </w:t>
+      </w:r>
+      <w:r>
+        <w:rPr>
+          <w:lang w:val="en-US"/>
+        </w:rPr>
+        <w:t xml:space="preserve">stories </w:t>
       </w:r>
       <w:proofErr w:type="spellStart"/>
       <w:r>
-        <w:t>stories</w:t>
+        <w:rPr>
+          <w:lang w:val="en-US"/>
+        </w:rPr>
+        <w:t>Groep</w:t>
       </w:r>
       <w:proofErr w:type="spellEnd"/>
       <w:r>
-        <w:t xml:space="preserve"> Groep</w:t>
-      </w:r>
-      <w:r>
+        <w:rPr>
+          <w:lang w:val="en-US"/>
+        </w:rPr>
         <w:t xml:space="preserve"> 14</w:t>
       </w:r>
     </w:p>
     <w:p>
       <w:pPr>
         <w:pStyle w:val="Ondertitel"/>
-      </w:pPr>
-      <w:r>
+        <w:rPr>
+          <w:lang w:val="en-US"/>
+        </w:rPr>
+      </w:pPr>
+      <w:r>
+        <w:rPr>
+          <w:lang w:val="en-US"/>
+        </w:rPr>
         <w:t xml:space="preserve">Memory card game </w:t>
       </w:r>
       <w:r>
+        <w:rPr>
+          <w:lang w:val="en-US"/>
+        </w:rPr>
         <w:tab/>
       </w:r>
       <w:r>
+        <w:rPr>
+          <w:lang w:val="en-US"/>
+        </w:rPr>
         <w:tab/>
-        <w:t xml:space="preserve">   Author: Groep 14</w:t>
-      </w:r>
-      <w:r>
+        <w:t xml:space="preserve">   Author: </w:t>
+      </w:r>
+      <w:proofErr w:type="spellStart"/>
+      <w:r>
+        <w:rPr>
+          <w:lang w:val="en-US"/>
+        </w:rPr>
+        <w:t>Groep</w:t>
+      </w:r>
+      <w:proofErr w:type="spellEnd"/>
+      <w:r>
+        <w:rPr>
+          <w:lang w:val="en-US"/>
+        </w:rPr>
+        <w:t xml:space="preserve"> 14</w:t>
+      </w:r>
+      <w:r>
+        <w:rPr>
+          <w:lang w:val="en-US"/>
+        </w:rPr>
         <w:tab/>
         <w:t xml:space="preserve">   </w:t>
       </w:r>
       <w:r>
+        <w:rPr>
+          <w:lang w:val="en-US"/>
+        </w:rPr>
         <w:tab/>
         <w:t xml:space="preserve">       1-11-2017</w:t>
       </w:r>
@@ -184,50 +240,14 @@
               <w:pStyle w:val="Geenafstand"/>
               <w:cnfStyle w:val="000000100000" w:firstRow="0" w:lastRow="0" w:firstColumn="0" w:lastColumn="0" w:oddVBand="0" w:evenVBand="0" w:oddHBand="1" w:evenHBand="0" w:firstRowFirstColumn="0" w:firstRowLastColumn="0" w:lastRowFirstColumn="0" w:lastRowLastColumn="0"/>
               <w:rPr>
-                <w:lang w:val="nl-NL"/>
+                <w:lang w:val="en-US"/>
               </w:rPr>
             </w:pPr>
-            <w:proofErr w:type="spellStart"/>
             <w:r>
               <w:rPr>
-                <w:lang w:val="nl-NL"/>
-              </w:rPr>
-              <w:t>Initial</w:t>
-            </w:r>
-            <w:proofErr w:type="spellEnd"/>
-            <w:r>
-              <w:rPr>
-                <w:lang w:val="nl-NL"/>
-              </w:rPr>
-              <w:t xml:space="preserve"> start </w:t>
-            </w:r>
-            <w:proofErr w:type="spellStart"/>
-            <w:r>
-              <w:rPr>
-                <w:lang w:val="nl-NL"/>
-              </w:rPr>
-              <w:t>and</w:t>
-            </w:r>
-            <w:proofErr w:type="spellEnd"/>
-            <w:r>
-              <w:rPr>
-                <w:lang w:val="nl-NL"/>
-              </w:rPr>
-              <w:t xml:space="preserve"> </w:t>
-            </w:r>
-            <w:proofErr w:type="spellStart"/>
-            <w:r>
-              <w:rPr>
-                <w:lang w:val="nl-NL"/>
-              </w:rPr>
-              <w:t>creation</w:t>
-            </w:r>
-            <w:proofErr w:type="spellEnd"/>
-            <w:r>
-              <w:rPr>
-                <w:lang w:val="nl-NL"/>
-              </w:rPr>
-              <w:t xml:space="preserve"> of document</w:t>
+                <w:lang w:val="en-US"/>
+              </w:rPr>
+              <w:t>Initial start and creation of document</w:t>
             </w:r>
           </w:p>
         </w:tc>
@@ -285,78 +305,14 @@
               <w:pStyle w:val="Geenafstand"/>
               <w:cnfStyle w:val="000000000000" w:firstRow="0" w:lastRow="0" w:firstColumn="0" w:lastColumn="0" w:oddVBand="0" w:evenVBand="0" w:oddHBand="0" w:evenHBand="0" w:firstRowFirstColumn="0" w:firstRowLastColumn="0" w:lastRowFirstColumn="0" w:lastRowLastColumn="0"/>
               <w:rPr>
-                <w:lang w:val="nl-NL"/>
+                <w:lang w:val="en-US"/>
               </w:rPr>
             </w:pPr>
-            <w:proofErr w:type="spellStart"/>
             <w:r>
               <w:rPr>
-                <w:lang w:val="nl-NL"/>
-              </w:rPr>
-              <w:t>Added</w:t>
-            </w:r>
-            <w:proofErr w:type="spellEnd"/>
-            <w:r>
-              <w:rPr>
-                <w:lang w:val="nl-NL"/>
-              </w:rPr>
-              <w:t xml:space="preserve"> new format </w:t>
-            </w:r>
-            <w:proofErr w:type="spellStart"/>
-            <w:r>
-              <w:rPr>
-                <w:lang w:val="nl-NL"/>
-              </w:rPr>
-              <w:t>idea</w:t>
-            </w:r>
-            <w:proofErr w:type="spellEnd"/>
-            <w:r>
-              <w:rPr>
-                <w:lang w:val="nl-NL"/>
-              </w:rPr>
-              <w:t xml:space="preserve"> </w:t>
-            </w:r>
-            <w:proofErr w:type="spellStart"/>
-            <w:r>
-              <w:rPr>
-                <w:lang w:val="nl-NL"/>
-              </w:rPr>
-              <w:t>and</w:t>
-            </w:r>
-            <w:proofErr w:type="spellEnd"/>
-            <w:r>
-              <w:rPr>
-                <w:lang w:val="nl-NL"/>
-              </w:rPr>
-              <w:t xml:space="preserve"> </w:t>
-            </w:r>
-            <w:proofErr w:type="spellStart"/>
-            <w:r>
-              <w:rPr>
-                <w:lang w:val="nl-NL"/>
-              </w:rPr>
-              <w:t>section</w:t>
-            </w:r>
-            <w:proofErr w:type="spellEnd"/>
-            <w:r>
-              <w:rPr>
-                <w:lang w:val="nl-NL"/>
-              </w:rPr>
-              <w:t xml:space="preserve"> </w:t>
-            </w:r>
-            <w:proofErr w:type="spellStart"/>
-            <w:r>
-              <w:rPr>
-                <w:lang w:val="nl-NL"/>
-              </w:rPr>
-              <w:t>for</w:t>
-            </w:r>
-            <w:proofErr w:type="spellEnd"/>
-            <w:r>
-              <w:rPr>
-                <w:lang w:val="nl-NL"/>
-              </w:rPr>
-              <w:t xml:space="preserve"> user story’s</w:t>
+                <w:lang w:val="en-US"/>
+              </w:rPr>
+              <w:t>Added new format idea and section for user story’s</w:t>
             </w:r>
           </w:p>
         </w:tc>
@@ -493,6 +449,12 @@
                 <w:lang w:val="nl-NL"/>
               </w:rPr>
             </w:pPr>
+            <w:r>
+              <w:rPr>
+                <w:lang w:val="nl-NL"/>
+              </w:rPr>
+              <w:t>0.4</w:t>
+            </w:r>
           </w:p>
         </w:tc>
         <w:tc>
@@ -507,6 +469,32 @@
                 <w:lang w:val="nl-NL"/>
               </w:rPr>
             </w:pPr>
+            <w:r>
+              <w:rPr>
+                <w:lang w:val="nl-NL"/>
+              </w:rPr>
+              <w:t xml:space="preserve">User </w:t>
+            </w:r>
+            <w:proofErr w:type="spellStart"/>
+            <w:r>
+              <w:rPr>
+                <w:lang w:val="nl-NL"/>
+              </w:rPr>
+              <w:t>sto</w:t>
+            </w:r>
+            <w:r>
+              <w:rPr>
+                <w:lang w:val="nl-NL"/>
+              </w:rPr>
+              <w:t>ries</w:t>
+            </w:r>
+            <w:proofErr w:type="spellEnd"/>
+            <w:r>
+              <w:rPr>
+                <w:lang w:val="nl-NL"/>
+              </w:rPr>
+              <w:t xml:space="preserve"> bijgewerkt</w:t>
+            </w:r>
           </w:p>
         </w:tc>
         <w:tc>
@@ -521,54 +509,12 @@
                 <w:lang w:val="nl-NL"/>
               </w:rPr>
             </w:pPr>
-          </w:p>
-        </w:tc>
-      </w:tr>
-      <w:tr>
-        <w:trPr>
-          <w:cnfStyle w:val="000000100000" w:firstRow="0" w:lastRow="0" w:firstColumn="0" w:lastColumn="0" w:oddVBand="0" w:evenVBand="0" w:oddHBand="1" w:evenHBand="0" w:firstRowFirstColumn="0" w:firstRowLastColumn="0" w:lastRowFirstColumn="0" w:lastRowLastColumn="0"/>
-          <w:trHeight w:val="249"/>
-        </w:trPr>
-        <w:tc>
-          <w:tcPr>
-            <w:cnfStyle w:val="001000000000" w:firstRow="0" w:lastRow="0" w:firstColumn="1" w:lastColumn="0" w:oddVBand="0" w:evenVBand="0" w:oddHBand="0" w:evenHBand="0" w:firstRowFirstColumn="0" w:firstRowLastColumn="0" w:lastRowFirstColumn="0" w:lastRowLastColumn="0"/>
-            <w:tcW w:w="1304" w:type="dxa"/>
-          </w:tcPr>
-          <w:p>
-            <w:pPr>
-              <w:pStyle w:val="Geenafstand"/>
-              <w:rPr>
-                <w:lang w:val="nl-NL"/>
-              </w:rPr>
-            </w:pPr>
-          </w:p>
-        </w:tc>
-        <w:tc>
-          <w:tcPr>
-            <w:tcW w:w="5940" w:type="dxa"/>
-          </w:tcPr>
-          <w:p>
-            <w:pPr>
-              <w:pStyle w:val="Geenafstand"/>
-              <w:cnfStyle w:val="000000100000" w:firstRow="0" w:lastRow="0" w:firstColumn="0" w:lastColumn="0" w:oddVBand="0" w:evenVBand="0" w:oddHBand="1" w:evenHBand="0" w:firstRowFirstColumn="0" w:firstRowLastColumn="0" w:lastRowFirstColumn="0" w:lastRowLastColumn="0"/>
-              <w:rPr>
-                <w:lang w:val="nl-NL"/>
-              </w:rPr>
-            </w:pPr>
-          </w:p>
-        </w:tc>
-        <w:tc>
-          <w:tcPr>
-            <w:tcW w:w="1974" w:type="dxa"/>
-          </w:tcPr>
-          <w:p>
-            <w:pPr>
-              <w:pStyle w:val="Geenafstand"/>
-              <w:cnfStyle w:val="000000100000" w:firstRow="0" w:lastRow="0" w:firstColumn="0" w:lastColumn="0" w:oddVBand="0" w:evenVBand="0" w:oddHBand="1" w:evenHBand="0" w:firstRowFirstColumn="0" w:firstRowLastColumn="0" w:lastRowFirstColumn="0" w:lastRowLastColumn="0"/>
-              <w:rPr>
-                <w:lang w:val="nl-NL"/>
-              </w:rPr>
-            </w:pPr>
+            <w:r>
+              <w:rPr>
+                <w:lang w:val="nl-NL"/>
+              </w:rPr>
+              <w:t>Hooft C.</w:t>
+            </w:r>
           </w:p>
         </w:tc>
       </w:tr>
@@ -583,7 +529,10 @@
     </w:p>
     <w:p/>
     <w:p/>
-    <w:p/>
+    <w:p>
+      <w:bookmarkStart w:id="1" w:name="_GoBack"/>
+      <w:bookmarkEnd w:id="1"/>
+    </w:p>
     <w:p/>
     <w:p/>
     <w:p/>
@@ -707,10 +656,13 @@
       </w:pPr>
       <w:r>
         <w:lastRenderedPageBreak/>
-        <w:t>User story’s</w:t>
-      </w:r>
-      <w:bookmarkStart w:id="1" w:name="_GoBack"/>
-      <w:bookmarkEnd w:id="1"/>
+        <w:t xml:space="preserve">User </w:t>
+      </w:r>
+      <w:proofErr w:type="spellStart"/>
+      <w:r>
+        <w:t>stories</w:t>
+      </w:r>
+      <w:proofErr w:type="spellEnd"/>
     </w:p>
     <w:p>
       <w:pPr>
@@ -735,7 +687,10 @@
         <w:t>Als gebruiker wil ik een hoofdmenu, zod</w:t>
       </w:r>
       <w:r>
-        <w:t>at ik makkelijk kan kiezen tussen de verschillende opties van het spel.</w:t>
+        <w:t>at ik makkelijk kan kiezen tussen de ve</w:t>
+      </w:r>
+      <w:r>
+        <w:t>rschillende opties van het spel</w:t>
       </w:r>
     </w:p>
     <w:p/>
@@ -759,7 +714,10 @@
     </w:p>
     <w:p>
       <w:r>
-        <w:t>Als speler wil ik mijn naam kunnen invoeren, zodat ik over mijn highscore kan opscheppen bij mijn vrienden.</w:t>
+        <w:t>Als speler wil ik mijn naam kunnen invoeren, zodat ik over mijn highscore k</w:t>
+      </w:r>
+      <w:r>
+        <w:t>an opscheppen bij mijn vrienden</w:t>
       </w:r>
     </w:p>
     <w:p/>
@@ -774,12 +732,24 @@
           <w:b/>
         </w:rPr>
       </w:pPr>
+      <w:r>
+        <w:rPr>
+          <w:b/>
+        </w:rPr>
+        <w:t>Lokale</w:t>
+      </w:r>
+      <w:r>
+        <w:rPr>
+          <w:b/>
+        </w:rPr>
+        <w:t xml:space="preserve"> </w:t>
+      </w:r>
       <w:proofErr w:type="spellStart"/>
       <w:r>
         <w:rPr>
           <w:b/>
         </w:rPr>
-        <w:t>Local</w:t>
+        <w:t>Multiplayer</w:t>
       </w:r>
       <w:proofErr w:type="spellEnd"/>
       <w:r>
@@ -788,24 +758,13 @@
         </w:rPr>
         <w:t xml:space="preserve"> </w:t>
       </w:r>
-      <w:proofErr w:type="spellStart"/>
-      <w:r>
-        <w:rPr>
-          <w:b/>
-        </w:rPr>
-        <w:t>Multiplayer</w:t>
-      </w:r>
-      <w:proofErr w:type="spellEnd"/>
-      <w:r>
-        <w:rPr>
-          <w:b/>
-        </w:rPr>
-        <w:t xml:space="preserve"> </w:t>
-      </w:r>
-    </w:p>
-    <w:p>
-      <w:r>
-        <w:t>Als gebruikers willen wij een spel voor meerdere spelers tegelijk, zodat we samen met onze vrienden memory kunnen spelen.</w:t>
+    </w:p>
+    <w:p>
+      <w:r>
+        <w:t>Als gebruikers willen wij een spel voor meerdere spelers tegelijk, zodat we samen met onz</w:t>
+      </w:r>
+      <w:r>
+        <w:t>e vrienden memory kunnen spelen</w:t>
       </w:r>
     </w:p>
     <w:p/>
@@ -853,24 +812,20 @@
         </w:rPr>
         <w:t xml:space="preserve">4X4 </w:t>
       </w:r>
-      <w:proofErr w:type="spellStart"/>
-      <w:r>
-        <w:rPr>
-          <w:b/>
-        </w:rPr>
-        <w:t>grid</w:t>
-      </w:r>
-      <w:proofErr w:type="spellEnd"/>
+      <w:r>
+        <w:rPr>
+          <w:b/>
+        </w:rPr>
+        <w:t>speelveld</w:t>
+      </w:r>
     </w:p>
     <w:p>
       <w:r>
         <w:t xml:space="preserve">Als speler wil ik een </w:t>
       </w:r>
-      <w:proofErr w:type="spellStart"/>
-      <w:r>
-        <w:t>grid</w:t>
-      </w:r>
-      <w:proofErr w:type="spellEnd"/>
+      <w:r>
+        <w:t>speelveld</w:t>
+      </w:r>
       <w:r>
         <w:t xml:space="preserve"> van 4 bij 4 zodat ik een overzichtelijk speelveld heb</w:t>
       </w:r>
@@ -902,7 +857,16 @@
     </w:p>
     <w:p>
       <w:r>
-        <w:t>Als speler wil ik één achterkant  zodat het spel overzichtelijk wordt</w:t>
+        <w:t xml:space="preserve">Als speler wil ik één </w:t>
+      </w:r>
+      <w:r>
+        <w:t>achterkant zodat</w:t>
+      </w:r>
+      <w:r>
+        <w:t xml:space="preserve"> het spel overzichtelijk wordt</w:t>
+      </w:r>
+      <w:r>
+        <w:t xml:space="preserve"> en blijft</w:t>
       </w:r>
     </w:p>
     <w:p>
@@ -946,7 +910,16 @@
     </w:p>
     <w:p>
       <w:r>
-        <w:t>Als speler wil ik niet dat iemand aan mijn savestate kan zitten zodat niemand anders met mijn spel verder kan</w:t>
+        <w:t>Als speler wil ik niet dat iemand aan mijn savestate kan zitten</w:t>
+      </w:r>
+      <w:r>
+        <w:t xml:space="preserve">, daarom wil ik een </w:t>
+      </w:r>
+      <w:r>
+        <w:t>encryptie</w:t>
+      </w:r>
+      <w:r>
+        <w:t xml:space="preserve"> zodat niemand anders met mijn spel verder kan</w:t>
       </w:r>
     </w:p>
     <w:p>
@@ -967,24 +940,20 @@
           <w:b/>
         </w:rPr>
       </w:pPr>
-      <w:proofErr w:type="spellStart"/>
-      <w:r>
-        <w:rPr>
-          <w:b/>
-        </w:rPr>
-        <w:t>Optiesmenu</w:t>
-      </w:r>
-      <w:proofErr w:type="spellEnd"/>
+      <w:r>
+        <w:rPr>
+          <w:b/>
+        </w:rPr>
+        <w:t>Optie menu</w:t>
+      </w:r>
     </w:p>
     <w:p>
       <w:r>
         <w:t xml:space="preserve">Als speler wil ik een </w:t>
       </w:r>
-      <w:proofErr w:type="spellStart"/>
-      <w:r>
-        <w:t>optiesmenu</w:t>
-      </w:r>
-      <w:proofErr w:type="spellEnd"/>
+      <w:r>
+        <w:t>optie menu</w:t>
+      </w:r>
       <w:r>
         <w:t xml:space="preserve"> zodat ik op een simpele manier in-game het geluid kan aanpassen en eventueel thema kan aanpassen</w:t>
       </w:r>
@@ -1049,14 +1018,12 @@
           <w:b/>
         </w:rPr>
       </w:pPr>
-      <w:proofErr w:type="spellStart"/>
-      <w:r>
-        <w:rPr>
-          <w:b/>
-        </w:rPr>
-        <w:t>Autosave</w:t>
-      </w:r>
-      <w:proofErr w:type="spellEnd"/>
+      <w:r>
+        <w:rPr>
+          <w:b/>
+        </w:rPr>
+        <w:t>Automatisch opslaan</w:t>
+      </w:r>
       <w:r>
         <w:rPr>
           <w:b/>
@@ -1115,7 +1082,10 @@
     </w:p>
     <w:p>
       <w:r>
-        <w:t>Als gebruiker wil ik een thematisch veranderde achtergrond zodat er geen stijlbreuk is.</w:t>
+        <w:t>Als gebruiker wil ik een thematisch veranderde achtergr</w:t>
+      </w:r>
+      <w:r>
+        <w:t>ond zodat er geen stijlbreuk is</w:t>
       </w:r>
     </w:p>
     <w:p/>
@@ -1163,7 +1133,13 @@
     </w:p>
     <w:p>
       <w:r>
-        <w:t>Als gebruiker wil ik op een kaart kunnen klikken zodat ik deze kan selecteren.</w:t>
+        <w:t xml:space="preserve">Als gebruiker wil ik een kaart kunnen </w:t>
+      </w:r>
+      <w:r>
+        <w:t>selecteren</w:t>
+      </w:r>
+      <w:r>
+        <w:t xml:space="preserve"> zodat ik het spel kan spelen</w:t>
       </w:r>
     </w:p>
     <w:p/>
@@ -1190,7 +1166,10 @@
         <w:t xml:space="preserve">Als gebruiker wil ik een adviesrapport </w:t>
       </w:r>
       <w:r>
-        <w:t>met een vergelijking tussen de MSDN versie en de gemaakte game zodat ik weet waarom ze voor bepaalde dingen hebben gekozen</w:t>
+        <w:t>zodat ik weet waarom ze voor bepaalde dingen hebben gekozen</w:t>
+      </w:r>
+      <w:r>
+        <w:t xml:space="preserve"> en wat zij anderen aanraden</w:t>
       </w:r>
     </w:p>
     <w:p/>
@@ -1205,14 +1184,12 @@
           <w:b/>
         </w:rPr>
       </w:pPr>
-      <w:proofErr w:type="spellStart"/>
-      <w:r>
-        <w:rPr>
-          <w:b/>
-        </w:rPr>
-        <w:t>Lan</w:t>
-      </w:r>
-      <w:proofErr w:type="spellEnd"/>
+      <w:r>
+        <w:rPr>
+          <w:b/>
+        </w:rPr>
+        <w:t>Lokale</w:t>
+      </w:r>
       <w:r>
         <w:rPr>
           <w:b/>
@@ -1278,31 +1255,16 @@
       </w:r>
       <w:proofErr w:type="spellEnd"/>
       <w:r>
-        <w:t xml:space="preserve"> zodat ik niet de </w:t>
-      </w:r>
-      <w:proofErr w:type="spellStart"/>
-      <w:r>
-        <w:t>singleplayer</w:t>
-      </w:r>
-      <w:proofErr w:type="spellEnd"/>
-      <w:r>
-        <w:t xml:space="preserve"> en </w:t>
-      </w:r>
-      <w:proofErr w:type="spellStart"/>
-      <w:r>
-        <w:t>multiplayer</w:t>
-      </w:r>
-      <w:proofErr w:type="spellEnd"/>
-      <w:r>
-        <w:t xml:space="preserve"> </w:t>
-      </w:r>
-      <w:proofErr w:type="spellStart"/>
-      <w:r>
-        <w:t>higscores</w:t>
-      </w:r>
-      <w:proofErr w:type="spellEnd"/>
-      <w:r>
-        <w:t xml:space="preserve"> door elkaar heb maar 2 verschillende tabs heb voor de verschillende soorten scores</w:t>
+        <w:t xml:space="preserve"> zodat ik </w:t>
+      </w:r>
+      <w:r>
+        <w:t xml:space="preserve">overzicht </w:t>
+      </w:r>
+      <w:r>
+        <w:t>behoud</w:t>
+      </w:r>
+      <w:r>
+        <w:t xml:space="preserve"> in verband met de scores </w:t>
       </w:r>
     </w:p>
     <w:p/>
@@ -2551,7 +2513,7 @@
 </file>
 
 <file path=customXml/itemProps1.xml><?xml version="1.0" encoding="utf-8"?>
-<ds:datastoreItem xmlns:ds="http://schemas.openxmlformats.org/officeDocument/2006/customXml" ds:itemID="{5D885D95-7EE1-4F8E-AB12-416E12176E92}">
+<ds:datastoreItem xmlns:ds="http://schemas.openxmlformats.org/officeDocument/2006/customXml" ds:itemID="{4EE48803-8E04-4B80-ACF4-41FB391F022E}">
   <ds:schemaRefs>
     <ds:schemaRef ds:uri="http://schemas.openxmlformats.org/officeDocument/2006/bibliography"/>
   </ds:schemaRefs>

</xml_diff>

<commit_message>
added user cases 0.5
</commit_message>
<xml_diff>
--- a/Documents/User cases en User stories.docx
+++ b/Documents/User cases en User stories.docx
@@ -13,82 +13,46 @@
         <w:rPr>
           <w:lang w:val="en-US"/>
         </w:rPr>
-        <w:t xml:space="preserve">Use cases </w:t>
-      </w:r>
-      <w:proofErr w:type="spellStart"/>
+        <w:t xml:space="preserve">Use cases en user </w:t>
+      </w:r>
       <w:r>
         <w:rPr>
           <w:lang w:val="en-US"/>
         </w:rPr>
-        <w:t>en</w:t>
-      </w:r>
-      <w:proofErr w:type="spellEnd"/>
+        <w:t>stories Groep</w:t>
+      </w:r>
       <w:r>
         <w:rPr>
           <w:lang w:val="en-US"/>
         </w:rPr>
-        <w:t xml:space="preserve"> user </w:t>
-      </w:r>
-      <w:r>
+        <w:t xml:space="preserve"> 14</w:t>
+      </w:r>
+    </w:p>
+    <w:p>
+      <w:pPr>
+        <w:pStyle w:val="Ondertitel"/>
         <w:rPr>
           <w:lang w:val="en-US"/>
         </w:rPr>
-        <w:t xml:space="preserve">stories </w:t>
-      </w:r>
-      <w:proofErr w:type="spellStart"/>
+      </w:pPr>
       <w:r>
         <w:rPr>
           <w:lang w:val="en-US"/>
         </w:rPr>
-        <w:t>Groep</w:t>
-      </w:r>
-      <w:proofErr w:type="spellEnd"/>
+        <w:t xml:space="preserve">Memory card game </w:t>
+      </w:r>
       <w:r>
         <w:rPr>
           <w:lang w:val="en-US"/>
         </w:rPr>
-        <w:t xml:space="preserve"> 14</w:t>
-      </w:r>
-    </w:p>
-    <w:p>
-      <w:pPr>
-        <w:pStyle w:val="Ondertitel"/>
+        <w:tab/>
+      </w:r>
+      <w:r>
         <w:rPr>
           <w:lang w:val="en-US"/>
         </w:rPr>
-      </w:pPr>
-      <w:r>
-        <w:rPr>
-          <w:lang w:val="en-US"/>
-        </w:rPr>
-        <w:t xml:space="preserve">Memory card game </w:t>
-      </w:r>
-      <w:r>
-        <w:rPr>
-          <w:lang w:val="en-US"/>
-        </w:rPr>
         <w:tab/>
-      </w:r>
-      <w:r>
-        <w:rPr>
-          <w:lang w:val="en-US"/>
-        </w:rPr>
-        <w:tab/>
-        <w:t xml:space="preserve">   Author: </w:t>
-      </w:r>
-      <w:proofErr w:type="spellStart"/>
-      <w:r>
-        <w:rPr>
-          <w:lang w:val="en-US"/>
-        </w:rPr>
-        <w:t>Groep</w:t>
-      </w:r>
-      <w:proofErr w:type="spellEnd"/>
-      <w:r>
-        <w:rPr>
-          <w:lang w:val="en-US"/>
-        </w:rPr>
-        <w:t xml:space="preserve"> 14</w:t>
+        <w:t xml:space="preserve">   Author: Groep 14</w:t>
       </w:r>
       <w:r>
         <w:rPr>
@@ -374,42 +338,12 @@
                 <w:lang w:val="nl-NL"/>
               </w:rPr>
             </w:pPr>
-            <w:proofErr w:type="spellStart"/>
             <w:r>
               <w:rPr>
                 <w:lang w:val="nl-NL"/>
               </w:rPr>
-              <w:t>Added</w:t>
+              <w:t>Added the User stories</w:t>
             </w:r>
-            <w:proofErr w:type="spellEnd"/>
-            <w:r>
-              <w:rPr>
-                <w:lang w:val="nl-NL"/>
-              </w:rPr>
-              <w:t xml:space="preserve"> </w:t>
-            </w:r>
-            <w:proofErr w:type="spellStart"/>
-            <w:r>
-              <w:rPr>
-                <w:lang w:val="nl-NL"/>
-              </w:rPr>
-              <w:t>the</w:t>
-            </w:r>
-            <w:proofErr w:type="spellEnd"/>
-            <w:r>
-              <w:rPr>
-                <w:lang w:val="nl-NL"/>
-              </w:rPr>
-              <w:t xml:space="preserve"> User </w:t>
-            </w:r>
-            <w:proofErr w:type="spellStart"/>
-            <w:r>
-              <w:rPr>
-                <w:lang w:val="nl-NL"/>
-              </w:rPr>
-              <w:t>stories</w:t>
-            </w:r>
-            <w:proofErr w:type="spellEnd"/>
           </w:p>
         </w:tc>
         <w:tc>
@@ -473,14 +407,7 @@
               <w:rPr>
                 <w:lang w:val="nl-NL"/>
               </w:rPr>
-              <w:t xml:space="preserve">User </w:t>
-            </w:r>
-            <w:proofErr w:type="spellStart"/>
-            <w:r>
-              <w:rPr>
-                <w:lang w:val="nl-NL"/>
-              </w:rPr>
-              <w:t>sto</w:t>
+              <w:t>User sto</w:t>
             </w:r>
             <w:r>
               <w:rPr>
@@ -488,12 +415,17 @@
               </w:rPr>
               <w:t>ries</w:t>
             </w:r>
-            <w:proofErr w:type="spellEnd"/>
             <w:r>
               <w:rPr>
                 <w:lang w:val="nl-NL"/>
               </w:rPr>
-              <w:t xml:space="preserve"> bijgewerkt</w:t>
+              <w:t xml:space="preserve"> </w:t>
+            </w:r>
+            <w:r>
+              <w:rPr>
+                <w:lang w:val="nl-NL"/>
+              </w:rPr>
+              <w:t>changed</w:t>
             </w:r>
           </w:p>
         </w:tc>
@@ -518,6 +450,262 @@
           </w:p>
         </w:tc>
       </w:tr>
+      <w:tr>
+        <w:trPr>
+          <w:cnfStyle w:val="000000100000" w:firstRow="0" w:lastRow="0" w:firstColumn="0" w:lastColumn="0" w:oddVBand="0" w:evenVBand="0" w:oddHBand="1" w:evenHBand="0" w:firstRowFirstColumn="0" w:firstRowLastColumn="0" w:lastRowFirstColumn="0" w:lastRowLastColumn="0"/>
+          <w:trHeight w:val="280"/>
+        </w:trPr>
+        <w:tc>
+          <w:tcPr>
+            <w:cnfStyle w:val="001000000000" w:firstRow="0" w:lastRow="0" w:firstColumn="1" w:lastColumn="0" w:oddVBand="0" w:evenVBand="0" w:oddHBand="0" w:evenHBand="0" w:firstRowFirstColumn="0" w:firstRowLastColumn="0" w:lastRowFirstColumn="0" w:lastRowLastColumn="0"/>
+            <w:tcW w:w="1304" w:type="dxa"/>
+          </w:tcPr>
+          <w:p>
+            <w:pPr>
+              <w:pStyle w:val="Geenafstand"/>
+              <w:rPr>
+                <w:lang w:val="nl-NL"/>
+              </w:rPr>
+            </w:pPr>
+            <w:r>
+              <w:rPr>
+                <w:lang w:val="nl-NL"/>
+              </w:rPr>
+              <w:t>0.5</w:t>
+            </w:r>
+          </w:p>
+        </w:tc>
+        <w:tc>
+          <w:tcPr>
+            <w:tcW w:w="5940" w:type="dxa"/>
+          </w:tcPr>
+          <w:p>
+            <w:pPr>
+              <w:pStyle w:val="Geenafstand"/>
+              <w:cnfStyle w:val="000000100000" w:firstRow="0" w:lastRow="0" w:firstColumn="0" w:lastColumn="0" w:oddVBand="0" w:evenVBand="0" w:oddHBand="1" w:evenHBand="0" w:firstRowFirstColumn="0" w:firstRowLastColumn="0" w:lastRowFirstColumn="0" w:lastRowLastColumn="0"/>
+              <w:rPr>
+                <w:lang w:val="nl-NL"/>
+              </w:rPr>
+            </w:pPr>
+            <w:r>
+              <w:rPr>
+                <w:lang w:val="nl-NL"/>
+              </w:rPr>
+              <w:t>Added user cases</w:t>
+            </w:r>
+          </w:p>
+        </w:tc>
+        <w:tc>
+          <w:tcPr>
+            <w:tcW w:w="1974" w:type="dxa"/>
+          </w:tcPr>
+          <w:p>
+            <w:pPr>
+              <w:pStyle w:val="Geenafstand"/>
+              <w:cnfStyle w:val="000000100000" w:firstRow="0" w:lastRow="0" w:firstColumn="0" w:lastColumn="0" w:oddVBand="0" w:evenVBand="0" w:oddHBand="1" w:evenHBand="0" w:firstRowFirstColumn="0" w:firstRowLastColumn="0" w:lastRowFirstColumn="0" w:lastRowLastColumn="0"/>
+              <w:rPr>
+                <w:lang w:val="nl-NL"/>
+              </w:rPr>
+            </w:pPr>
+            <w:r>
+              <w:rPr>
+                <w:lang w:val="nl-NL"/>
+              </w:rPr>
+              <w:t>Veenstra B.</w:t>
+            </w:r>
+          </w:p>
+        </w:tc>
+      </w:tr>
+      <w:tr>
+        <w:trPr>
+          <w:trHeight w:val="249"/>
+        </w:trPr>
+        <w:tc>
+          <w:tcPr>
+            <w:cnfStyle w:val="001000000000" w:firstRow="0" w:lastRow="0" w:firstColumn="1" w:lastColumn="0" w:oddVBand="0" w:evenVBand="0" w:oddHBand="0" w:evenHBand="0" w:firstRowFirstColumn="0" w:firstRowLastColumn="0" w:lastRowFirstColumn="0" w:lastRowLastColumn="0"/>
+            <w:tcW w:w="1304" w:type="dxa"/>
+          </w:tcPr>
+          <w:p>
+            <w:pPr>
+              <w:pStyle w:val="Geenafstand"/>
+              <w:rPr>
+                <w:lang w:val="nl-NL"/>
+              </w:rPr>
+            </w:pPr>
+          </w:p>
+        </w:tc>
+        <w:tc>
+          <w:tcPr>
+            <w:tcW w:w="5940" w:type="dxa"/>
+          </w:tcPr>
+          <w:p>
+            <w:pPr>
+              <w:pStyle w:val="Geenafstand"/>
+              <w:cnfStyle w:val="000000000000" w:firstRow="0" w:lastRow="0" w:firstColumn="0" w:lastColumn="0" w:oddVBand="0" w:evenVBand="0" w:oddHBand="0" w:evenHBand="0" w:firstRowFirstColumn="0" w:firstRowLastColumn="0" w:lastRowFirstColumn="0" w:lastRowLastColumn="0"/>
+              <w:rPr>
+                <w:lang w:val="nl-NL"/>
+              </w:rPr>
+            </w:pPr>
+          </w:p>
+        </w:tc>
+        <w:tc>
+          <w:tcPr>
+            <w:tcW w:w="1974" w:type="dxa"/>
+          </w:tcPr>
+          <w:p>
+            <w:pPr>
+              <w:pStyle w:val="Geenafstand"/>
+              <w:cnfStyle w:val="000000000000" w:firstRow="0" w:lastRow="0" w:firstColumn="0" w:lastColumn="0" w:oddVBand="0" w:evenVBand="0" w:oddHBand="0" w:evenHBand="0" w:firstRowFirstColumn="0" w:firstRowLastColumn="0" w:lastRowFirstColumn="0" w:lastRowLastColumn="0"/>
+              <w:rPr>
+                <w:lang w:val="nl-NL"/>
+              </w:rPr>
+            </w:pPr>
+          </w:p>
+        </w:tc>
+      </w:tr>
+      <w:tr>
+        <w:trPr>
+          <w:cnfStyle w:val="000000100000" w:firstRow="0" w:lastRow="0" w:firstColumn="0" w:lastColumn="0" w:oddVBand="0" w:evenVBand="0" w:oddHBand="1" w:evenHBand="0" w:firstRowFirstColumn="0" w:firstRowLastColumn="0" w:lastRowFirstColumn="0" w:lastRowLastColumn="0"/>
+          <w:trHeight w:val="249"/>
+        </w:trPr>
+        <w:tc>
+          <w:tcPr>
+            <w:cnfStyle w:val="001000000000" w:firstRow="0" w:lastRow="0" w:firstColumn="1" w:lastColumn="0" w:oddVBand="0" w:evenVBand="0" w:oddHBand="0" w:evenHBand="0" w:firstRowFirstColumn="0" w:firstRowLastColumn="0" w:lastRowFirstColumn="0" w:lastRowLastColumn="0"/>
+            <w:tcW w:w="1304" w:type="dxa"/>
+          </w:tcPr>
+          <w:p>
+            <w:pPr>
+              <w:pStyle w:val="Geenafstand"/>
+              <w:rPr>
+                <w:lang w:val="nl-NL"/>
+              </w:rPr>
+            </w:pPr>
+          </w:p>
+        </w:tc>
+        <w:tc>
+          <w:tcPr>
+            <w:tcW w:w="5940" w:type="dxa"/>
+          </w:tcPr>
+          <w:p>
+            <w:pPr>
+              <w:pStyle w:val="Geenafstand"/>
+              <w:cnfStyle w:val="000000100000" w:firstRow="0" w:lastRow="0" w:firstColumn="0" w:lastColumn="0" w:oddVBand="0" w:evenVBand="0" w:oddHBand="1" w:evenHBand="0" w:firstRowFirstColumn="0" w:firstRowLastColumn="0" w:lastRowFirstColumn="0" w:lastRowLastColumn="0"/>
+              <w:rPr>
+                <w:lang w:val="nl-NL"/>
+              </w:rPr>
+            </w:pPr>
+          </w:p>
+        </w:tc>
+        <w:tc>
+          <w:tcPr>
+            <w:tcW w:w="1974" w:type="dxa"/>
+          </w:tcPr>
+          <w:p>
+            <w:pPr>
+              <w:pStyle w:val="Geenafstand"/>
+              <w:cnfStyle w:val="000000100000" w:firstRow="0" w:lastRow="0" w:firstColumn="0" w:lastColumn="0" w:oddVBand="0" w:evenVBand="0" w:oddHBand="1" w:evenHBand="0" w:firstRowFirstColumn="0" w:firstRowLastColumn="0" w:lastRowFirstColumn="0" w:lastRowLastColumn="0"/>
+              <w:rPr>
+                <w:lang w:val="nl-NL"/>
+              </w:rPr>
+            </w:pPr>
+          </w:p>
+        </w:tc>
+      </w:tr>
+      <w:tr>
+        <w:trPr>
+          <w:trHeight w:val="249"/>
+        </w:trPr>
+        <w:tc>
+          <w:tcPr>
+            <w:cnfStyle w:val="001000000000" w:firstRow="0" w:lastRow="0" w:firstColumn="1" w:lastColumn="0" w:oddVBand="0" w:evenVBand="0" w:oddHBand="0" w:evenHBand="0" w:firstRowFirstColumn="0" w:firstRowLastColumn="0" w:lastRowFirstColumn="0" w:lastRowLastColumn="0"/>
+            <w:tcW w:w="1304" w:type="dxa"/>
+          </w:tcPr>
+          <w:p>
+            <w:pPr>
+              <w:pStyle w:val="Geenafstand"/>
+              <w:rPr>
+                <w:lang w:val="nl-NL"/>
+              </w:rPr>
+            </w:pPr>
+          </w:p>
+        </w:tc>
+        <w:tc>
+          <w:tcPr>
+            <w:tcW w:w="5940" w:type="dxa"/>
+          </w:tcPr>
+          <w:p>
+            <w:pPr>
+              <w:pStyle w:val="Geenafstand"/>
+              <w:cnfStyle w:val="000000000000" w:firstRow="0" w:lastRow="0" w:firstColumn="0" w:lastColumn="0" w:oddVBand="0" w:evenVBand="0" w:oddHBand="0" w:evenHBand="0" w:firstRowFirstColumn="0" w:firstRowLastColumn="0" w:lastRowFirstColumn="0" w:lastRowLastColumn="0"/>
+              <w:rPr>
+                <w:lang w:val="nl-NL"/>
+              </w:rPr>
+            </w:pPr>
+          </w:p>
+        </w:tc>
+        <w:tc>
+          <w:tcPr>
+            <w:tcW w:w="1974" w:type="dxa"/>
+          </w:tcPr>
+          <w:p>
+            <w:pPr>
+              <w:pStyle w:val="Geenafstand"/>
+              <w:cnfStyle w:val="000000000000" w:firstRow="0" w:lastRow="0" w:firstColumn="0" w:lastColumn="0" w:oddVBand="0" w:evenVBand="0" w:oddHBand="0" w:evenHBand="0" w:firstRowFirstColumn="0" w:firstRowLastColumn="0" w:lastRowFirstColumn="0" w:lastRowLastColumn="0"/>
+              <w:rPr>
+                <w:lang w:val="nl-NL"/>
+              </w:rPr>
+            </w:pPr>
+          </w:p>
+        </w:tc>
+      </w:tr>
+      <w:tr>
+        <w:trPr>
+          <w:cnfStyle w:val="000000100000" w:firstRow="0" w:lastRow="0" w:firstColumn="0" w:lastColumn="0" w:oddVBand="0" w:evenVBand="0" w:oddHBand="1" w:evenHBand="0" w:firstRowFirstColumn="0" w:firstRowLastColumn="0" w:lastRowFirstColumn="0" w:lastRowLastColumn="0"/>
+          <w:trHeight w:val="249"/>
+        </w:trPr>
+        <w:tc>
+          <w:tcPr>
+            <w:cnfStyle w:val="001000000000" w:firstRow="0" w:lastRow="0" w:firstColumn="1" w:lastColumn="0" w:oddVBand="0" w:evenVBand="0" w:oddHBand="0" w:evenHBand="0" w:firstRowFirstColumn="0" w:firstRowLastColumn="0" w:lastRowFirstColumn="0" w:lastRowLastColumn="0"/>
+            <w:tcW w:w="1304" w:type="dxa"/>
+          </w:tcPr>
+          <w:p>
+            <w:pPr>
+              <w:pStyle w:val="Geenafstand"/>
+              <w:rPr>
+                <w:lang w:val="nl-NL"/>
+              </w:rPr>
+            </w:pPr>
+          </w:p>
+        </w:tc>
+        <w:tc>
+          <w:tcPr>
+            <w:tcW w:w="5940" w:type="dxa"/>
+          </w:tcPr>
+          <w:p>
+            <w:pPr>
+              <w:pStyle w:val="Geenafstand"/>
+              <w:cnfStyle w:val="000000100000" w:firstRow="0" w:lastRow="0" w:firstColumn="0" w:lastColumn="0" w:oddVBand="0" w:evenVBand="0" w:oddHBand="1" w:evenHBand="0" w:firstRowFirstColumn="0" w:firstRowLastColumn="0" w:lastRowFirstColumn="0" w:lastRowLastColumn="0"/>
+              <w:rPr>
+                <w:lang w:val="nl-NL"/>
+              </w:rPr>
+            </w:pPr>
+          </w:p>
+        </w:tc>
+        <w:tc>
+          <w:tcPr>
+            <w:tcW w:w="1974" w:type="dxa"/>
+          </w:tcPr>
+          <w:p>
+            <w:pPr>
+              <w:pStyle w:val="Geenafstand"/>
+              <w:cnfStyle w:val="000000100000" w:firstRow="0" w:lastRow="0" w:firstColumn="0" w:lastColumn="0" w:oddVBand="0" w:evenVBand="0" w:oddHBand="1" w:evenHBand="0" w:firstRowFirstColumn="0" w:firstRowLastColumn="0" w:lastRowFirstColumn="0" w:lastRowLastColumn="0"/>
+              <w:rPr>
+                <w:lang w:val="nl-NL"/>
+              </w:rPr>
+            </w:pPr>
+          </w:p>
+        </w:tc>
+      </w:tr>
     </w:tbl>
     <w:p>
       <w:pPr>
@@ -529,23 +717,6 @@
     </w:p>
     <w:p/>
     <w:p/>
-    <w:p>
-      <w:bookmarkStart w:id="1" w:name="_GoBack"/>
-      <w:bookmarkEnd w:id="1"/>
-    </w:p>
-    <w:p/>
-    <w:p/>
-    <w:p/>
-    <w:p/>
-    <w:p/>
-    <w:p/>
-    <w:p/>
-    <w:p/>
-    <w:p/>
-    <w:p/>
-    <w:p/>
-    <w:p/>
-    <w:p/>
     <w:p/>
     <w:p/>
     <w:p/>
@@ -570,39 +741,574 @@
       </w:pPr>
       <w:r>
         <w:lastRenderedPageBreak/>
+        <w:t>User stories</w:t>
+      </w:r>
+    </w:p>
+    <w:p>
+      <w:pPr>
+        <w:pStyle w:val="Lijstalinea"/>
+        <w:numPr>
+          <w:ilvl w:val="0"/>
+          <w:numId w:val="1"/>
+        </w:numPr>
+        <w:rPr>
+          <w:b/>
+        </w:rPr>
+      </w:pPr>
+      <w:r>
+        <w:rPr>
+          <w:b/>
+        </w:rPr>
+        <w:t>Hoofdmenu</w:t>
+      </w:r>
+    </w:p>
+    <w:p>
+      <w:r>
+        <w:t>Als gebruiker wil ik een hoofdmenu, zodat ik makkelijk kan kiezen tussen de ve</w:t>
+      </w:r>
+      <w:r>
+        <w:t>rschillende opties van het spel</w:t>
+      </w:r>
+    </w:p>
+    <w:p/>
+    <w:p>
+      <w:pPr>
+        <w:pStyle w:val="Lijstalinea"/>
+        <w:numPr>
+          <w:ilvl w:val="0"/>
+          <w:numId w:val="1"/>
+        </w:numPr>
+        <w:rPr>
+          <w:b/>
+        </w:rPr>
+      </w:pPr>
+      <w:r>
+        <w:rPr>
+          <w:b/>
+        </w:rPr>
+        <w:t>Namen en score</w:t>
+      </w:r>
+    </w:p>
+    <w:p>
+      <w:r>
+        <w:t>Als speler wil ik mijn naam kunnen invoeren, zodat ik over mijn highscore k</w:t>
+      </w:r>
+      <w:r>
+        <w:t>an opscheppen bij mijn vrienden</w:t>
+      </w:r>
+    </w:p>
+    <w:p/>
+    <w:p>
+      <w:pPr>
+        <w:pStyle w:val="Lijstalinea"/>
+        <w:numPr>
+          <w:ilvl w:val="0"/>
+          <w:numId w:val="1"/>
+        </w:numPr>
+        <w:rPr>
+          <w:b/>
+        </w:rPr>
+      </w:pPr>
+      <w:r>
+        <w:rPr>
+          <w:b/>
+        </w:rPr>
+        <w:t>Lokale</w:t>
+      </w:r>
+      <w:r>
+        <w:rPr>
+          <w:b/>
+        </w:rPr>
+        <w:t xml:space="preserve"> Multiplayer </w:t>
+      </w:r>
+    </w:p>
+    <w:p>
+      <w:r>
+        <w:t>Als gebruikers willen wij een spel voor meerdere spelers tegelijk, zodat we samen met onz</w:t>
+      </w:r>
+      <w:r>
+        <w:t>e vrienden memory kunnen spelen</w:t>
+      </w:r>
+    </w:p>
+    <w:p/>
+    <w:p>
+      <w:pPr>
+        <w:pStyle w:val="Lijstalinea"/>
+        <w:numPr>
+          <w:ilvl w:val="0"/>
+          <w:numId w:val="1"/>
+        </w:numPr>
+        <w:rPr>
+          <w:b/>
+        </w:rPr>
+      </w:pPr>
+      <w:r>
+        <w:rPr>
+          <w:b/>
+        </w:rPr>
         <w:t>Dynamische opbouw</w:t>
       </w:r>
     </w:p>
     <w:p>
-      <w:pPr>
-        <w:pStyle w:val="Kop2"/>
-      </w:pPr>
-      <w:r>
-        <w:t>User story</w:t>
-      </w:r>
-    </w:p>
-    <w:p>
-      <w:r>
-        <w:t>Als speler wil ik dat de kaarten elke keer in een andere volgorde liggen zodat het spel steeds anders is</w:t>
-      </w:r>
-    </w:p>
-    <w:p/>
-    <w:p>
-      <w:pPr>
-        <w:pStyle w:val="Kop2"/>
-      </w:pPr>
-      <w:r>
-        <w:t>User case diagram</w:t>
-      </w:r>
-    </w:p>
-    <w:p>
-      <w:r>
-        <w:rPr>
-          <w:noProof/>
-        </w:rPr>
+      <w:r>
+        <w:t>Als speler wil ik dat de kaarten elke keer in een andere volgorde liggen</w:t>
+      </w:r>
+      <w:r>
+        <w:t xml:space="preserve"> zodat het spel steeds anders is</w:t>
+      </w:r>
+    </w:p>
+    <w:p/>
+    <w:p>
+      <w:pPr>
+        <w:pStyle w:val="Lijstalinea"/>
+        <w:numPr>
+          <w:ilvl w:val="0"/>
+          <w:numId w:val="1"/>
+        </w:numPr>
+        <w:rPr>
+          <w:b/>
+        </w:rPr>
+      </w:pPr>
+      <w:r>
+        <w:rPr>
+          <w:b/>
+        </w:rPr>
+        <w:t xml:space="preserve">4X4 </w:t>
+      </w:r>
+      <w:r>
+        <w:rPr>
+          <w:b/>
+        </w:rPr>
+        <w:t>speelveld</w:t>
+      </w:r>
+    </w:p>
+    <w:p>
+      <w:r>
+        <w:t xml:space="preserve">Als speler wil ik een </w:t>
+      </w:r>
+      <w:r>
+        <w:t>speelveld</w:t>
+      </w:r>
+      <w:r>
+        <w:t xml:space="preserve"> van 4 bij 4 zodat ik een overzichtelijk speelveld heb</w:t>
+      </w:r>
+      <w:r>
+        <w:t xml:space="preserve"> </w:t>
+      </w:r>
+      <w:r>
+        <w:t>Dynamische opbouw</w:t>
+      </w:r>
+    </w:p>
+    <w:p/>
+    <w:p>
+      <w:pPr>
+        <w:pStyle w:val="Lijstalinea"/>
+        <w:numPr>
+          <w:ilvl w:val="0"/>
+          <w:numId w:val="1"/>
+        </w:numPr>
+        <w:rPr>
+          <w:b/>
+        </w:rPr>
+      </w:pPr>
+      <w:r>
+        <w:rPr>
+          <w:b/>
+        </w:rPr>
+        <w:t>Achterkant kaart</w:t>
+      </w:r>
+    </w:p>
+    <w:p>
+      <w:r>
+        <w:t>Als speler wil ik één achterkant zodat het spel overzichtelijk wordt</w:t>
+      </w:r>
+      <w:r>
+        <w:t xml:space="preserve"> en blijft</w:t>
+      </w:r>
+    </w:p>
+    <w:p>
+      <w:pPr>
+        <w:rPr>
+          <w:b/>
+        </w:rPr>
+      </w:pPr>
+    </w:p>
+    <w:p>
+      <w:pPr>
+        <w:pStyle w:val="Lijstalinea"/>
+        <w:numPr>
+          <w:ilvl w:val="0"/>
+          <w:numId w:val="1"/>
+        </w:numPr>
+        <w:rPr>
+          <w:b/>
+        </w:rPr>
+      </w:pPr>
+      <w:r>
+        <w:rPr>
+          <w:b/>
+        </w:rPr>
+        <w:t>Het versleutelen van het memory.sav bestand</w:t>
+      </w:r>
+    </w:p>
+    <w:p>
+      <w:r>
+        <w:t>Als speler wil ik niet dat iemand aan mijn savestate kan zitten</w:t>
+      </w:r>
+      <w:r>
+        <w:t>, daarom wil ik een encryptie</w:t>
+      </w:r>
+      <w:r>
+        <w:t xml:space="preserve"> zodat niemand anders met mijn spel verder kan</w:t>
+      </w:r>
+    </w:p>
+    <w:p>
+      <w:pPr>
+        <w:rPr>
+          <w:b/>
+        </w:rPr>
+      </w:pPr>
+    </w:p>
+    <w:p>
+      <w:pPr>
+        <w:pStyle w:val="Lijstalinea"/>
+        <w:numPr>
+          <w:ilvl w:val="0"/>
+          <w:numId w:val="1"/>
+        </w:numPr>
+        <w:rPr>
+          <w:b/>
+        </w:rPr>
+      </w:pPr>
+      <w:r>
+        <w:rPr>
+          <w:b/>
+        </w:rPr>
+        <w:t>Optie menu</w:t>
+      </w:r>
+    </w:p>
+    <w:p>
+      <w:r>
+        <w:t>Als speler wil ik een optie menu zodat ik op een simpele manier in-game het geluid kan aanpassen en eventueel thema kan aanpassen</w:t>
+      </w:r>
+    </w:p>
+    <w:p/>
+    <w:p>
+      <w:pPr>
+        <w:pStyle w:val="Lijstalinea"/>
+        <w:numPr>
+          <w:ilvl w:val="0"/>
+          <w:numId w:val="1"/>
+        </w:numPr>
+        <w:rPr>
+          <w:b/>
+        </w:rPr>
+      </w:pPr>
+      <w:r>
+        <w:rPr>
+          <w:b/>
+        </w:rPr>
+        <w:t>Highscores</w:t>
+      </w:r>
+    </w:p>
+    <w:p>
+      <w:r>
+        <w:t>Als speler wil ik aan het einde van het spel mijn score kunnen zien zodat ik weet welke speler gewonnen heeft</w:t>
+      </w:r>
+    </w:p>
+    <w:p/>
+    <w:p>
+      <w:pPr>
+        <w:pStyle w:val="Lijstalinea"/>
+        <w:numPr>
+          <w:ilvl w:val="0"/>
+          <w:numId w:val="1"/>
+        </w:numPr>
+        <w:rPr>
+          <w:b/>
+        </w:rPr>
+      </w:pPr>
+      <w:r>
+        <w:rPr>
+          <w:b/>
+        </w:rPr>
+        <w:t>Resetknop</w:t>
+      </w:r>
+    </w:p>
+    <w:p>
+      <w:r>
+        <w:t>Als speler wil ik een resetknop, zodat ik opnieuw kan beginnen wanneer de situatie daarom vraagt.</w:t>
+      </w:r>
+    </w:p>
+    <w:p/>
+    <w:p>
+      <w:pPr>
+        <w:pStyle w:val="Lijstalinea"/>
+        <w:numPr>
+          <w:ilvl w:val="0"/>
+          <w:numId w:val="1"/>
+        </w:numPr>
+        <w:rPr>
+          <w:b/>
+        </w:rPr>
+      </w:pPr>
+      <w:r>
+        <w:rPr>
+          <w:b/>
+        </w:rPr>
+        <w:t>Automatisch opslaan</w:t>
+      </w:r>
+      <w:r>
+        <w:rPr>
+          <w:b/>
+        </w:rPr>
+        <w:t xml:space="preserve"> van een savestate van het spel</w:t>
+      </w:r>
+    </w:p>
+    <w:p>
+      <w:r>
+        <w:t>Als speler wil ik mijn spel op kunnen slaan zodat ik later met mijn spel verder kan</w:t>
+      </w:r>
+    </w:p>
+    <w:p/>
+    <w:p>
+      <w:pPr>
+        <w:pStyle w:val="Lijstalinea"/>
+        <w:numPr>
+          <w:ilvl w:val="0"/>
+          <w:numId w:val="1"/>
+        </w:numPr>
+        <w:rPr>
+          <w:b/>
+        </w:rPr>
+      </w:pPr>
+      <w:r>
+        <w:rPr>
+          <w:b/>
+        </w:rPr>
+        <w:t>Voorkant kaart</w:t>
+      </w:r>
+    </w:p>
+    <w:p>
+      <w:r>
+        <w:t>Als speler wil ik duidelijk verschillende voorkanten en duidelijke paren zodat het spel overzichtelijk blijft en er geen verwarring ontstaat</w:t>
+      </w:r>
+    </w:p>
+    <w:p/>
+    <w:p>
+      <w:pPr>
+        <w:pStyle w:val="Lijstalinea"/>
+        <w:numPr>
+          <w:ilvl w:val="0"/>
+          <w:numId w:val="1"/>
+        </w:numPr>
+        <w:rPr>
+          <w:b/>
+        </w:rPr>
+      </w:pPr>
+      <w:r>
+        <w:rPr>
+          <w:b/>
+        </w:rPr>
+        <w:lastRenderedPageBreak/>
+        <w:t>Achtergrond</w:t>
+      </w:r>
+    </w:p>
+    <w:p>
+      <w:r>
+        <w:t>Als gebruiker wil ik een thematisch veranderde achtergr</w:t>
+      </w:r>
+      <w:r>
+        <w:t>ond zodat er geen stijlbreuk is</w:t>
+      </w:r>
+    </w:p>
+    <w:p/>
+    <w:p>
+      <w:pPr>
+        <w:pStyle w:val="Lijstalinea"/>
+        <w:numPr>
+          <w:ilvl w:val="0"/>
+          <w:numId w:val="1"/>
+        </w:numPr>
+        <w:rPr>
+          <w:b/>
+        </w:rPr>
+      </w:pPr>
+      <w:r>
+        <w:rPr>
+          <w:b/>
+        </w:rPr>
+        <w:t>Muziek en SFX terwijl spelen van het spel</w:t>
+      </w:r>
+    </w:p>
+    <w:p>
+      <w:r>
+        <w:t>Als speler wil ik achtergrondmuziek en geluidjes passend bij het thema voor een beter game-ervaring</w:t>
+      </w:r>
+    </w:p>
+    <w:p/>
+    <w:p>
+      <w:pPr>
+        <w:pStyle w:val="Lijstalinea"/>
+        <w:numPr>
+          <w:ilvl w:val="0"/>
+          <w:numId w:val="1"/>
+        </w:numPr>
+        <w:rPr>
+          <w:b/>
+        </w:rPr>
+      </w:pPr>
+      <w:r>
+        <w:rPr>
+          <w:b/>
+        </w:rPr>
+        <w:t>Programmeren Kaart</w:t>
+      </w:r>
+    </w:p>
+    <w:p>
+      <w:r>
+        <w:t xml:space="preserve">Als gebruiker wil ik een kaart kunnen </w:t>
+      </w:r>
+      <w:r>
+        <w:t>selecteren zodat ik het spel kan spelen</w:t>
+      </w:r>
+    </w:p>
+    <w:p/>
+    <w:p>
+      <w:pPr>
+        <w:pStyle w:val="Lijstalinea"/>
+        <w:numPr>
+          <w:ilvl w:val="0"/>
+          <w:numId w:val="1"/>
+        </w:numPr>
+        <w:rPr>
+          <w:b/>
+        </w:rPr>
+      </w:pPr>
+      <w:r>
+        <w:rPr>
+          <w:b/>
+        </w:rPr>
+        <w:t>Adviesrapport</w:t>
+      </w:r>
+    </w:p>
+    <w:p>
+      <w:r>
+        <w:t>Als gebruiker wil ik een adviesrapport zodat ik weet waarom ze voor bepaalde dingen hebben gekozen en wat zij anderen aanraden</w:t>
+      </w:r>
+    </w:p>
+    <w:p/>
+    <w:p>
+      <w:pPr>
+        <w:pStyle w:val="Lijstalinea"/>
+        <w:numPr>
+          <w:ilvl w:val="0"/>
+          <w:numId w:val="1"/>
+        </w:numPr>
+        <w:rPr>
+          <w:b/>
+        </w:rPr>
+      </w:pPr>
+      <w:r>
+        <w:rPr>
+          <w:b/>
+        </w:rPr>
+        <w:t>Lokale</w:t>
+      </w:r>
+      <w:r>
+        <w:rPr>
+          <w:b/>
+        </w:rPr>
+        <w:t xml:space="preserve"> Multiplayer</w:t>
+      </w:r>
+    </w:p>
+    <w:p>
+      <w:r>
+        <w:t>Als gebruikers willen wij een spel voor meerdere spelers tegelijk, zodat we samen met onze vrienden memory kunnen spelen.</w:t>
+      </w:r>
+    </w:p>
+    <w:p/>
+    <w:p>
+      <w:pPr>
+        <w:pStyle w:val="Lijstalinea"/>
+        <w:numPr>
+          <w:ilvl w:val="0"/>
+          <w:numId w:val="1"/>
+        </w:numPr>
+        <w:rPr>
+          <w:b/>
+        </w:rPr>
+      </w:pPr>
+      <w:r>
+        <w:rPr>
+          <w:b/>
+        </w:rPr>
+        <w:t>Multiplayer Highscores</w:t>
+      </w:r>
+    </w:p>
+    <w:p>
+      <w:r>
+        <w:t xml:space="preserve">Als gebruiker wil ik Multiplayer Higscores zodat ik overzicht behoud in verband met de scores </w:t>
+      </w:r>
+    </w:p>
+    <w:p/>
+    <w:p/>
+    <w:p/>
+    <w:p/>
+    <w:p/>
+    <w:p/>
+    <w:p/>
+    <w:p/>
+    <w:p/>
+    <w:p/>
+    <w:p/>
+    <w:p/>
+    <w:p/>
+    <w:p/>
+    <w:p/>
+    <w:p/>
+    <w:p>
+      <w:pPr>
+        <w:spacing w:after="160" w:line="259" w:lineRule="auto"/>
+      </w:pPr>
+      <w:r>
+        <w:br w:type="page"/>
+      </w:r>
+    </w:p>
+    <w:p>
+      <w:pPr>
+        <w:pStyle w:val="Kop1"/>
+      </w:pPr>
+      <w:r>
+        <w:lastRenderedPageBreak/>
+        <w:t xml:space="preserve">User </w:t>
+      </w:r>
+      <w:r>
+        <w:t>cases</w:t>
+      </w:r>
+    </w:p>
+    <w:p>
+      <w:r>
+        <w:t xml:space="preserve">In de user cases word de </w:t>
+      </w:r>
+      <w:r>
+        <w:t>project functionaliteit</w:t>
+      </w:r>
+      <w:r>
+        <w:t xml:space="preserve"> getoond in een diagram</w:t>
+      </w:r>
+    </w:p>
+    <w:p/>
+    <w:p>
+      <w:r>
+        <w:t>Dynamische Opbouw</w:t>
+      </w:r>
+    </w:p>
+    <w:p>
+      <w:r>
         <w:drawing>
-          <wp:inline distT="0" distB="0" distL="0" distR="0" wp14:anchorId="17D51FCD" wp14:editId="6631C593">
-            <wp:extent cx="5760720" cy="3067685"/>
+          <wp:inline distT="0" distB="0" distL="0" distR="0" wp14:anchorId="0CBC5B13" wp14:editId="77302733">
+            <wp:extent cx="5760720" cy="3221355"/>
             <wp:effectExtent l="0" t="0" r="0" b="0"/>
             <wp:docPr id="1" name="Afbeelding 1"/>
             <wp:cNvGraphicFramePr>
@@ -624,7 +1330,7 @@
                   <pic:spPr>
                     <a:xfrm>
                       <a:off x="0" y="0"/>
-                      <a:ext cx="5760720" cy="3067685"/>
+                      <a:ext cx="5760720" cy="3221355"/>
                     </a:xfrm>
                     <a:prstGeom prst="rect">
                       <a:avLst/>
@@ -639,8 +1345,48 @@
     </w:p>
     <w:p>
       <w:r>
+        <w:t>Local Multiplayer Analysis Document</w:t>
+      </w:r>
+      <w:r>
         <w:br/>
       </w:r>
+      <w:r>
+        <w:drawing>
+          <wp:inline distT="0" distB="0" distL="0" distR="0" wp14:anchorId="31AE7072" wp14:editId="0F18BDCA">
+            <wp:extent cx="5760720" cy="3194685"/>
+            <wp:effectExtent l="0" t="0" r="0" b="5715"/>
+            <wp:docPr id="2" name="Afbeelding 2"/>
+            <wp:cNvGraphicFramePr>
+              <a:graphicFrameLocks xmlns:a="http://schemas.openxmlformats.org/drawingml/2006/main" noChangeAspect="1"/>
+            </wp:cNvGraphicFramePr>
+            <a:graphic xmlns:a="http://schemas.openxmlformats.org/drawingml/2006/main">
+              <a:graphicData uri="http://schemas.openxmlformats.org/drawingml/2006/picture">
+                <pic:pic xmlns:pic="http://schemas.openxmlformats.org/drawingml/2006/picture">
+                  <pic:nvPicPr>
+                    <pic:cNvPr id="1" name=""/>
+                    <pic:cNvPicPr/>
+                  </pic:nvPicPr>
+                  <pic:blipFill>
+                    <a:blip r:embed="rId7"/>
+                    <a:stretch>
+                      <a:fillRect/>
+                    </a:stretch>
+                  </pic:blipFill>
+                  <pic:spPr>
+                    <a:xfrm>
+                      <a:off x="0" y="0"/>
+                      <a:ext cx="5760720" cy="3194685"/>
+                    </a:xfrm>
+                    <a:prstGeom prst="rect">
+                      <a:avLst/>
+                    </a:prstGeom>
+                  </pic:spPr>
+                </pic:pic>
+              </a:graphicData>
+            </a:graphic>
+          </wp:inline>
+        </w:drawing>
+      </w:r>
     </w:p>
     <w:p>
       <w:pPr>
@@ -652,623 +1398,682 @@
     </w:p>
     <w:p>
       <w:pPr>
-        <w:pStyle w:val="Kop1"/>
+        <w:spacing w:after="160" w:line="259" w:lineRule="auto"/>
       </w:pPr>
       <w:r>
         <w:lastRenderedPageBreak/>
-        <w:t xml:space="preserve">User </w:t>
-      </w:r>
-      <w:proofErr w:type="spellStart"/>
-      <w:r>
-        <w:t>stories</w:t>
-      </w:r>
-      <w:proofErr w:type="spellEnd"/>
-    </w:p>
-    <w:p>
-      <w:pPr>
-        <w:pStyle w:val="Lijstalinea"/>
-        <w:numPr>
-          <w:ilvl w:val="0"/>
-          <w:numId w:val="1"/>
-        </w:numPr>
-        <w:rPr>
-          <w:b/>
-        </w:rPr>
-      </w:pPr>
-      <w:r>
-        <w:rPr>
-          <w:b/>
-        </w:rPr>
+        <w:t>Namen en Score</w:t>
+      </w:r>
+    </w:p>
+    <w:p>
+      <w:pPr>
+        <w:spacing w:after="160" w:line="259" w:lineRule="auto"/>
+      </w:pPr>
+      <w:r>
+        <w:drawing>
+          <wp:inline distT="0" distB="0" distL="0" distR="0" wp14:anchorId="2B12B71B" wp14:editId="60D231AE">
+            <wp:extent cx="5760720" cy="3094355"/>
+            <wp:effectExtent l="0" t="0" r="0" b="0"/>
+            <wp:docPr id="3" name="Afbeelding 3"/>
+            <wp:cNvGraphicFramePr>
+              <a:graphicFrameLocks xmlns:a="http://schemas.openxmlformats.org/drawingml/2006/main" noChangeAspect="1"/>
+            </wp:cNvGraphicFramePr>
+            <a:graphic xmlns:a="http://schemas.openxmlformats.org/drawingml/2006/main">
+              <a:graphicData uri="http://schemas.openxmlformats.org/drawingml/2006/picture">
+                <pic:pic xmlns:pic="http://schemas.openxmlformats.org/drawingml/2006/picture">
+                  <pic:nvPicPr>
+                    <pic:cNvPr id="1" name=""/>
+                    <pic:cNvPicPr/>
+                  </pic:nvPicPr>
+                  <pic:blipFill>
+                    <a:blip r:embed="rId8"/>
+                    <a:stretch>
+                      <a:fillRect/>
+                    </a:stretch>
+                  </pic:blipFill>
+                  <pic:spPr>
+                    <a:xfrm>
+                      <a:off x="0" y="0"/>
+                      <a:ext cx="5760720" cy="3094355"/>
+                    </a:xfrm>
+                    <a:prstGeom prst="rect">
+                      <a:avLst/>
+                    </a:prstGeom>
+                  </pic:spPr>
+                </pic:pic>
+              </a:graphicData>
+            </a:graphic>
+          </wp:inline>
+        </w:drawing>
+      </w:r>
+    </w:p>
+    <w:p>
+      <w:pPr>
+        <w:spacing w:after="160" w:line="259" w:lineRule="auto"/>
+      </w:pPr>
+      <w:r>
         <w:t>Hoofdmenu</w:t>
       </w:r>
     </w:p>
     <w:p>
-      <w:r>
-        <w:t>Als gebruiker wil ik een hoofdmenu, zod</w:t>
-      </w:r>
-      <w:r>
-        <w:t>at ik makkelijk kan kiezen tussen de ve</w:t>
-      </w:r>
-      <w:r>
-        <w:t>rschillende opties van het spel</w:t>
-      </w:r>
-    </w:p>
-    <w:p/>
-    <w:p>
-      <w:pPr>
-        <w:pStyle w:val="Lijstalinea"/>
-        <w:numPr>
-          <w:ilvl w:val="0"/>
-          <w:numId w:val="1"/>
-        </w:numPr>
-        <w:rPr>
-          <w:b/>
-        </w:rPr>
-      </w:pPr>
-      <w:r>
-        <w:rPr>
-          <w:b/>
-        </w:rPr>
-        <w:t>Namen en score</w:t>
-      </w:r>
-    </w:p>
-    <w:p>
-      <w:r>
-        <w:t>Als speler wil ik mijn naam kunnen invoeren, zodat ik over mijn highscore k</w:t>
-      </w:r>
-      <w:r>
-        <w:t>an opscheppen bij mijn vrienden</w:t>
-      </w:r>
-    </w:p>
-    <w:p/>
-    <w:p>
-      <w:pPr>
-        <w:pStyle w:val="Lijstalinea"/>
-        <w:numPr>
-          <w:ilvl w:val="0"/>
-          <w:numId w:val="1"/>
-        </w:numPr>
-        <w:rPr>
-          <w:b/>
-        </w:rPr>
-      </w:pPr>
-      <w:r>
-        <w:rPr>
-          <w:b/>
-        </w:rPr>
-        <w:t>Lokale</w:t>
-      </w:r>
-      <w:r>
-        <w:rPr>
-          <w:b/>
-        </w:rPr>
-        <w:t xml:space="preserve"> </w:t>
-      </w:r>
-      <w:proofErr w:type="spellStart"/>
-      <w:r>
-        <w:rPr>
-          <w:b/>
-        </w:rPr>
-        <w:t>Multiplayer</w:t>
-      </w:r>
-      <w:proofErr w:type="spellEnd"/>
-      <w:r>
-        <w:rPr>
-          <w:b/>
-        </w:rPr>
-        <w:t xml:space="preserve"> </w:t>
-      </w:r>
-    </w:p>
-    <w:p>
-      <w:r>
-        <w:t>Als gebruikers willen wij een spel voor meerdere spelers tegelijk, zodat we samen met onz</w:t>
-      </w:r>
-      <w:r>
-        <w:t>e vrienden memory kunnen spelen</w:t>
-      </w:r>
-    </w:p>
-    <w:p/>
-    <w:p>
-      <w:pPr>
-        <w:pStyle w:val="Lijstalinea"/>
-        <w:numPr>
-          <w:ilvl w:val="0"/>
-          <w:numId w:val="1"/>
-        </w:numPr>
-        <w:rPr>
-          <w:b/>
-        </w:rPr>
-      </w:pPr>
-      <w:r>
-        <w:rPr>
-          <w:b/>
-        </w:rPr>
-        <w:t>Dynamische opbouw</w:t>
-      </w:r>
-    </w:p>
-    <w:p>
-      <w:r>
-        <w:t>Als speler wil ik dat de kaarten elke keer in een andere volgorde liggen</w:t>
-      </w:r>
-      <w:r>
-        <w:t xml:space="preserve"> zodat het spel steeds anders is</w:t>
-      </w:r>
-    </w:p>
-    <w:p/>
-    <w:p>
-      <w:pPr>
-        <w:pStyle w:val="Lijstalinea"/>
-        <w:numPr>
-          <w:ilvl w:val="0"/>
-          <w:numId w:val="1"/>
-        </w:numPr>
-        <w:rPr>
-          <w:b/>
-        </w:rPr>
-      </w:pPr>
-      <w:r>
-        <w:rPr>
-          <w:b/>
-        </w:rPr>
-        <w:t xml:space="preserve">4X4 </w:t>
-      </w:r>
-      <w:r>
-        <w:rPr>
-          <w:b/>
-        </w:rPr>
-        <w:t>speelveld</w:t>
-      </w:r>
-    </w:p>
-    <w:p>
-      <w:r>
-        <w:t xml:space="preserve">Als speler wil ik een </w:t>
-      </w:r>
-      <w:r>
-        <w:t>speelveld</w:t>
-      </w:r>
-      <w:r>
-        <w:t xml:space="preserve"> van 4 bij 4 zodat ik een overzichtelijk speelveld heb</w:t>
-      </w:r>
-      <w:r>
-        <w:t xml:space="preserve"> </w:t>
-      </w:r>
-      <w:r>
-        <w:t>Dynamische opbouw</w:t>
-      </w:r>
-    </w:p>
-    <w:p/>
-    <w:p>
-      <w:pPr>
-        <w:pStyle w:val="Lijstalinea"/>
-        <w:numPr>
-          <w:ilvl w:val="0"/>
-          <w:numId w:val="1"/>
-        </w:numPr>
-        <w:rPr>
-          <w:b/>
-        </w:rPr>
-      </w:pPr>
-      <w:r>
-        <w:rPr>
-          <w:b/>
-        </w:rPr>
+      <w:pPr>
+        <w:spacing w:after="160" w:line="259" w:lineRule="auto"/>
+      </w:pPr>
+      <w:r>
+        <w:drawing>
+          <wp:inline distT="0" distB="0" distL="0" distR="0" wp14:anchorId="424EB507" wp14:editId="2E065215">
+            <wp:extent cx="5760720" cy="3418205"/>
+            <wp:effectExtent l="0" t="0" r="0" b="0"/>
+            <wp:docPr id="4" name="Afbeelding 4"/>
+            <wp:cNvGraphicFramePr>
+              <a:graphicFrameLocks xmlns:a="http://schemas.openxmlformats.org/drawingml/2006/main" noChangeAspect="1"/>
+            </wp:cNvGraphicFramePr>
+            <a:graphic xmlns:a="http://schemas.openxmlformats.org/drawingml/2006/main">
+              <a:graphicData uri="http://schemas.openxmlformats.org/drawingml/2006/picture">
+                <pic:pic xmlns:pic="http://schemas.openxmlformats.org/drawingml/2006/picture">
+                  <pic:nvPicPr>
+                    <pic:cNvPr id="1" name=""/>
+                    <pic:cNvPicPr/>
+                  </pic:nvPicPr>
+                  <pic:blipFill>
+                    <a:blip r:embed="rId9"/>
+                    <a:stretch>
+                      <a:fillRect/>
+                    </a:stretch>
+                  </pic:blipFill>
+                  <pic:spPr>
+                    <a:xfrm>
+                      <a:off x="0" y="0"/>
+                      <a:ext cx="5760720" cy="3418205"/>
+                    </a:xfrm>
+                    <a:prstGeom prst="rect">
+                      <a:avLst/>
+                    </a:prstGeom>
+                  </pic:spPr>
+                </pic:pic>
+              </a:graphicData>
+            </a:graphic>
+          </wp:inline>
+        </w:drawing>
+      </w:r>
+    </w:p>
+    <w:p>
+      <w:pPr>
+        <w:spacing w:after="160" w:line="259" w:lineRule="auto"/>
+      </w:pPr>
+      <w:r>
+        <w:br w:type="page"/>
+      </w:r>
+      <w:r>
+        <w:lastRenderedPageBreak/>
         <w:t>Achterkant kaart</w:t>
       </w:r>
-    </w:p>
-    <w:p>
-      <w:r>
-        <w:t xml:space="preserve">Als speler wil ik één </w:t>
-      </w:r>
-      <w:r>
-        <w:t>achterkant zodat</w:t>
-      </w:r>
-      <w:r>
-        <w:t xml:space="preserve"> het spel overzichtelijk wordt</w:t>
-      </w:r>
-      <w:r>
-        <w:t xml:space="preserve"> en blijft</w:t>
-      </w:r>
-    </w:p>
-    <w:p>
-      <w:pPr>
-        <w:rPr>
-          <w:b/>
-        </w:rPr>
-      </w:pPr>
-    </w:p>
-    <w:p>
-      <w:pPr>
-        <w:pStyle w:val="Lijstalinea"/>
-        <w:numPr>
-          <w:ilvl w:val="0"/>
-          <w:numId w:val="1"/>
-        </w:numPr>
-        <w:rPr>
-          <w:b/>
-        </w:rPr>
-      </w:pPr>
-      <w:r>
-        <w:rPr>
-          <w:b/>
-        </w:rPr>
-        <w:t xml:space="preserve">Het versleutelen van het </w:t>
-      </w:r>
-      <w:proofErr w:type="spellStart"/>
-      <w:r>
-        <w:rPr>
-          <w:b/>
-        </w:rPr>
-        <w:t>memory.sav</w:t>
-      </w:r>
-      <w:proofErr w:type="spellEnd"/>
-      <w:r>
-        <w:rPr>
-          <w:b/>
-        </w:rPr>
-        <w:t xml:space="preserve"> bestand</w:t>
-      </w:r>
-    </w:p>
-    <w:p>
-      <w:r>
-        <w:t>Als speler wil ik niet dat iemand aan mijn savestate kan zitten</w:t>
-      </w:r>
-      <w:r>
-        <w:t xml:space="preserve">, daarom wil ik een </w:t>
-      </w:r>
-      <w:r>
-        <w:t>encryptie</w:t>
-      </w:r>
-      <w:r>
-        <w:t xml:space="preserve"> zodat niemand anders met mijn spel verder kan</w:t>
-      </w:r>
-    </w:p>
-    <w:p>
-      <w:pPr>
-        <w:rPr>
-          <w:b/>
-        </w:rPr>
-      </w:pPr>
-    </w:p>
-    <w:p>
-      <w:pPr>
-        <w:pStyle w:val="Lijstalinea"/>
-        <w:numPr>
-          <w:ilvl w:val="0"/>
-          <w:numId w:val="1"/>
-        </w:numPr>
-        <w:rPr>
-          <w:b/>
-        </w:rPr>
-      </w:pPr>
-      <w:r>
-        <w:rPr>
-          <w:b/>
-        </w:rPr>
-        <w:t>Optie menu</w:t>
-      </w:r>
-    </w:p>
-    <w:p>
-      <w:r>
-        <w:t xml:space="preserve">Als speler wil ik een </w:t>
-      </w:r>
-      <w:r>
-        <w:t>optie menu</w:t>
-      </w:r>
-      <w:r>
-        <w:t xml:space="preserve"> zodat ik op een simpele manier in-game het geluid kan aanpassen en eventueel thema kan aanpassen</w:t>
-      </w:r>
-    </w:p>
-    <w:p/>
-    <w:p>
-      <w:pPr>
-        <w:pStyle w:val="Lijstalinea"/>
-        <w:numPr>
-          <w:ilvl w:val="0"/>
-          <w:numId w:val="1"/>
-        </w:numPr>
-        <w:rPr>
-          <w:b/>
-        </w:rPr>
-      </w:pPr>
-      <w:r>
-        <w:rPr>
-          <w:b/>
-        </w:rPr>
+      <w:r>
+        <w:br/>
+      </w:r>
+      <w:r>
+        <w:drawing>
+          <wp:inline distT="0" distB="0" distL="0" distR="0" wp14:anchorId="0CFD0449" wp14:editId="619A0F87">
+            <wp:extent cx="3079908" cy="1778091"/>
+            <wp:effectExtent l="0" t="0" r="6350" b="0"/>
+            <wp:docPr id="17" name="Afbeelding 17"/>
+            <wp:cNvGraphicFramePr>
+              <a:graphicFrameLocks xmlns:a="http://schemas.openxmlformats.org/drawingml/2006/main" noChangeAspect="1"/>
+            </wp:cNvGraphicFramePr>
+            <a:graphic xmlns:a="http://schemas.openxmlformats.org/drawingml/2006/main">
+              <a:graphicData uri="http://schemas.openxmlformats.org/drawingml/2006/picture">
+                <pic:pic xmlns:pic="http://schemas.openxmlformats.org/drawingml/2006/picture">
+                  <pic:nvPicPr>
+                    <pic:cNvPr id="1" name=""/>
+                    <pic:cNvPicPr/>
+                  </pic:nvPicPr>
+                  <pic:blipFill>
+                    <a:blip r:embed="rId10"/>
+                    <a:stretch>
+                      <a:fillRect/>
+                    </a:stretch>
+                  </pic:blipFill>
+                  <pic:spPr>
+                    <a:xfrm>
+                      <a:off x="0" y="0"/>
+                      <a:ext cx="3079908" cy="1778091"/>
+                    </a:xfrm>
+                    <a:prstGeom prst="rect">
+                      <a:avLst/>
+                    </a:prstGeom>
+                  </pic:spPr>
+                </pic:pic>
+              </a:graphicData>
+            </a:graphic>
+          </wp:inline>
+        </w:drawing>
+      </w:r>
+      <w:r>
+        <w:br/>
+        <w:t>Versleutelen van memory.sav bestand</w:t>
+      </w:r>
+    </w:p>
+    <w:p>
+      <w:pPr>
+        <w:spacing w:after="160" w:line="259" w:lineRule="auto"/>
+      </w:pPr>
+      <w:r>
+        <w:drawing>
+          <wp:inline distT="0" distB="0" distL="0" distR="0" wp14:anchorId="62BCF616" wp14:editId="3157F7C2">
+            <wp:extent cx="5760720" cy="1791970"/>
+            <wp:effectExtent l="0" t="0" r="0" b="0"/>
+            <wp:docPr id="18" name="Afbeelding 18"/>
+            <wp:cNvGraphicFramePr>
+              <a:graphicFrameLocks xmlns:a="http://schemas.openxmlformats.org/drawingml/2006/main" noChangeAspect="1"/>
+            </wp:cNvGraphicFramePr>
+            <a:graphic xmlns:a="http://schemas.openxmlformats.org/drawingml/2006/main">
+              <a:graphicData uri="http://schemas.openxmlformats.org/drawingml/2006/picture">
+                <pic:pic xmlns:pic="http://schemas.openxmlformats.org/drawingml/2006/picture">
+                  <pic:nvPicPr>
+                    <pic:cNvPr id="1" name=""/>
+                    <pic:cNvPicPr/>
+                  </pic:nvPicPr>
+                  <pic:blipFill>
+                    <a:blip r:embed="rId11"/>
+                    <a:stretch>
+                      <a:fillRect/>
+                    </a:stretch>
+                  </pic:blipFill>
+                  <pic:spPr>
+                    <a:xfrm>
+                      <a:off x="0" y="0"/>
+                      <a:ext cx="5760720" cy="1791970"/>
+                    </a:xfrm>
+                    <a:prstGeom prst="rect">
+                      <a:avLst/>
+                    </a:prstGeom>
+                  </pic:spPr>
+                </pic:pic>
+              </a:graphicData>
+            </a:graphic>
+          </wp:inline>
+        </w:drawing>
+      </w:r>
+    </w:p>
+    <w:p>
+      <w:pPr>
+        <w:spacing w:after="160" w:line="259" w:lineRule="auto"/>
+      </w:pPr>
+      <w:r>
+        <w:t>Opties menu</w:t>
+      </w:r>
+    </w:p>
+    <w:p>
+      <w:pPr>
+        <w:spacing w:after="160" w:line="259" w:lineRule="auto"/>
+      </w:pPr>
+      <w:r>
+        <w:drawing>
+          <wp:inline distT="0" distB="0" distL="0" distR="0" wp14:anchorId="6712A22C" wp14:editId="3E7317A9">
+            <wp:extent cx="5760720" cy="2533015"/>
+            <wp:effectExtent l="0" t="0" r="0" b="635"/>
+            <wp:docPr id="7" name="Afbeelding 7"/>
+            <wp:cNvGraphicFramePr>
+              <a:graphicFrameLocks xmlns:a="http://schemas.openxmlformats.org/drawingml/2006/main" noChangeAspect="1"/>
+            </wp:cNvGraphicFramePr>
+            <a:graphic xmlns:a="http://schemas.openxmlformats.org/drawingml/2006/main">
+              <a:graphicData uri="http://schemas.openxmlformats.org/drawingml/2006/picture">
+                <pic:pic xmlns:pic="http://schemas.openxmlformats.org/drawingml/2006/picture">
+                  <pic:nvPicPr>
+                    <pic:cNvPr id="1" name=""/>
+                    <pic:cNvPicPr/>
+                  </pic:nvPicPr>
+                  <pic:blipFill>
+                    <a:blip r:embed="rId12"/>
+                    <a:stretch>
+                      <a:fillRect/>
+                    </a:stretch>
+                  </pic:blipFill>
+                  <pic:spPr>
+                    <a:xfrm>
+                      <a:off x="0" y="0"/>
+                      <a:ext cx="5760720" cy="2533015"/>
+                    </a:xfrm>
+                    <a:prstGeom prst="rect">
+                      <a:avLst/>
+                    </a:prstGeom>
+                  </pic:spPr>
+                </pic:pic>
+              </a:graphicData>
+            </a:graphic>
+          </wp:inline>
+        </w:drawing>
+      </w:r>
+    </w:p>
+    <w:p>
+      <w:pPr>
+        <w:spacing w:after="160" w:line="259" w:lineRule="auto"/>
+      </w:pPr>
+      <w:r>
+        <w:br w:type="page"/>
+      </w:r>
+    </w:p>
+    <w:p>
+      <w:pPr>
+        <w:spacing w:after="160" w:line="259" w:lineRule="auto"/>
+      </w:pPr>
+      <w:r>
+        <w:lastRenderedPageBreak/>
         <w:t>Highscores</w:t>
       </w:r>
     </w:p>
     <w:p>
-      <w:r>
-        <w:t>Als speler wil ik aan het einde van het spel mijn score kunnen zien zodat ik weet welke speler gewonnen heeft</w:t>
-      </w:r>
-    </w:p>
-    <w:p/>
-    <w:p>
-      <w:pPr>
-        <w:pStyle w:val="Lijstalinea"/>
-        <w:numPr>
-          <w:ilvl w:val="0"/>
-          <w:numId w:val="1"/>
-        </w:numPr>
-        <w:rPr>
-          <w:b/>
-        </w:rPr>
-      </w:pPr>
-      <w:r>
-        <w:rPr>
-          <w:b/>
-        </w:rPr>
-        <w:t>Resetknop</w:t>
-      </w:r>
-    </w:p>
-    <w:p>
-      <w:r>
-        <w:t>Als speler wil ik een resetknop, zodat ik opnieuw kan beginnen wanneer de situatie daarom vraagt.</w:t>
-      </w:r>
-    </w:p>
-    <w:p/>
-    <w:p>
-      <w:pPr>
-        <w:pStyle w:val="Lijstalinea"/>
-        <w:numPr>
-          <w:ilvl w:val="0"/>
-          <w:numId w:val="1"/>
-        </w:numPr>
-        <w:rPr>
-          <w:b/>
-        </w:rPr>
-      </w:pPr>
-      <w:r>
-        <w:rPr>
-          <w:b/>
-        </w:rPr>
-        <w:t>Automatisch opslaan</w:t>
-      </w:r>
-      <w:r>
-        <w:rPr>
-          <w:b/>
-        </w:rPr>
-        <w:t xml:space="preserve"> van een savestate van het spel</w:t>
-      </w:r>
-    </w:p>
-    <w:p>
-      <w:r>
-        <w:t>Als speler wil ik mijn spel op kunnen slaan zodat ik later met mijn spel verder kan</w:t>
-      </w:r>
-    </w:p>
-    <w:p/>
-    <w:p>
-      <w:pPr>
-        <w:pStyle w:val="Lijstalinea"/>
-        <w:numPr>
-          <w:ilvl w:val="0"/>
-          <w:numId w:val="1"/>
-        </w:numPr>
-        <w:rPr>
-          <w:b/>
-        </w:rPr>
-      </w:pPr>
-      <w:r>
-        <w:rPr>
-          <w:b/>
-        </w:rPr>
+      <w:pPr>
+        <w:spacing w:after="160" w:line="259" w:lineRule="auto"/>
+      </w:pPr>
+      <w:r>
+        <w:drawing>
+          <wp:inline distT="0" distB="0" distL="0" distR="0" wp14:anchorId="42DC30FB" wp14:editId="144FD245">
+            <wp:extent cx="5581937" cy="2533780"/>
+            <wp:effectExtent l="0" t="0" r="0" b="0"/>
+            <wp:docPr id="8" name="Afbeelding 8"/>
+            <wp:cNvGraphicFramePr>
+              <a:graphicFrameLocks xmlns:a="http://schemas.openxmlformats.org/drawingml/2006/main" noChangeAspect="1"/>
+            </wp:cNvGraphicFramePr>
+            <a:graphic xmlns:a="http://schemas.openxmlformats.org/drawingml/2006/main">
+              <a:graphicData uri="http://schemas.openxmlformats.org/drawingml/2006/picture">
+                <pic:pic xmlns:pic="http://schemas.openxmlformats.org/drawingml/2006/picture">
+                  <pic:nvPicPr>
+                    <pic:cNvPr id="1" name=""/>
+                    <pic:cNvPicPr/>
+                  </pic:nvPicPr>
+                  <pic:blipFill>
+                    <a:blip r:embed="rId13"/>
+                    <a:stretch>
+                      <a:fillRect/>
+                    </a:stretch>
+                  </pic:blipFill>
+                  <pic:spPr>
+                    <a:xfrm>
+                      <a:off x="0" y="0"/>
+                      <a:ext cx="5581937" cy="2533780"/>
+                    </a:xfrm>
+                    <a:prstGeom prst="rect">
+                      <a:avLst/>
+                    </a:prstGeom>
+                  </pic:spPr>
+                </pic:pic>
+              </a:graphicData>
+            </a:graphic>
+          </wp:inline>
+        </w:drawing>
+      </w:r>
+    </w:p>
+    <w:p>
+      <w:pPr>
+        <w:spacing w:after="160" w:line="259" w:lineRule="auto"/>
+      </w:pPr>
+      <w:r>
+        <w:t>Reset Knop</w:t>
+      </w:r>
+    </w:p>
+    <w:p>
+      <w:pPr>
+        <w:spacing w:after="160" w:line="259" w:lineRule="auto"/>
+      </w:pPr>
+      <w:r>
+        <w:drawing>
+          <wp:inline distT="0" distB="0" distL="0" distR="0" wp14:anchorId="57340667" wp14:editId="01E687D2">
+            <wp:extent cx="5651790" cy="1784442"/>
+            <wp:effectExtent l="0" t="0" r="6350" b="6350"/>
+            <wp:docPr id="9" name="Afbeelding 9"/>
+            <wp:cNvGraphicFramePr>
+              <a:graphicFrameLocks xmlns:a="http://schemas.openxmlformats.org/drawingml/2006/main" noChangeAspect="1"/>
+            </wp:cNvGraphicFramePr>
+            <a:graphic xmlns:a="http://schemas.openxmlformats.org/drawingml/2006/main">
+              <a:graphicData uri="http://schemas.openxmlformats.org/drawingml/2006/picture">
+                <pic:pic xmlns:pic="http://schemas.openxmlformats.org/drawingml/2006/picture">
+                  <pic:nvPicPr>
+                    <pic:cNvPr id="1" name=""/>
+                    <pic:cNvPicPr/>
+                  </pic:nvPicPr>
+                  <pic:blipFill>
+                    <a:blip r:embed="rId14"/>
+                    <a:stretch>
+                      <a:fillRect/>
+                    </a:stretch>
+                  </pic:blipFill>
+                  <pic:spPr>
+                    <a:xfrm>
+                      <a:off x="0" y="0"/>
+                      <a:ext cx="5651790" cy="1784442"/>
+                    </a:xfrm>
+                    <a:prstGeom prst="rect">
+                      <a:avLst/>
+                    </a:prstGeom>
+                  </pic:spPr>
+                </pic:pic>
+              </a:graphicData>
+            </a:graphic>
+          </wp:inline>
+        </w:drawing>
+      </w:r>
+    </w:p>
+    <w:p>
+      <w:pPr>
+        <w:spacing w:after="160" w:line="259" w:lineRule="auto"/>
+      </w:pPr>
+      <w:r>
+        <w:t>Autosave van een savestate van het spel</w:t>
+      </w:r>
+    </w:p>
+    <w:p>
+      <w:pPr>
+        <w:spacing w:after="160" w:line="259" w:lineRule="auto"/>
+      </w:pPr>
+      <w:r>
+        <w:drawing>
+          <wp:inline distT="0" distB="0" distL="0" distR="0" wp14:anchorId="27CC162F" wp14:editId="45D859A7">
+            <wp:extent cx="5760720" cy="1744980"/>
+            <wp:effectExtent l="0" t="0" r="0" b="7620"/>
+            <wp:docPr id="10" name="Afbeelding 10"/>
+            <wp:cNvGraphicFramePr>
+              <a:graphicFrameLocks xmlns:a="http://schemas.openxmlformats.org/drawingml/2006/main" noChangeAspect="1"/>
+            </wp:cNvGraphicFramePr>
+            <a:graphic xmlns:a="http://schemas.openxmlformats.org/drawingml/2006/main">
+              <a:graphicData uri="http://schemas.openxmlformats.org/drawingml/2006/picture">
+                <pic:pic xmlns:pic="http://schemas.openxmlformats.org/drawingml/2006/picture">
+                  <pic:nvPicPr>
+                    <pic:cNvPr id="1" name=""/>
+                    <pic:cNvPicPr/>
+                  </pic:nvPicPr>
+                  <pic:blipFill>
+                    <a:blip r:embed="rId15"/>
+                    <a:stretch>
+                      <a:fillRect/>
+                    </a:stretch>
+                  </pic:blipFill>
+                  <pic:spPr>
+                    <a:xfrm>
+                      <a:off x="0" y="0"/>
+                      <a:ext cx="5760720" cy="1744980"/>
+                    </a:xfrm>
+                    <a:prstGeom prst="rect">
+                      <a:avLst/>
+                    </a:prstGeom>
+                  </pic:spPr>
+                </pic:pic>
+              </a:graphicData>
+            </a:graphic>
+          </wp:inline>
+        </w:drawing>
+      </w:r>
+    </w:p>
+    <w:p>
+      <w:pPr>
+        <w:spacing w:after="160" w:line="259" w:lineRule="auto"/>
+      </w:pPr>
+      <w:r>
+        <w:br w:type="page"/>
+      </w:r>
+    </w:p>
+    <w:p>
+      <w:pPr>
+        <w:spacing w:after="160" w:line="259" w:lineRule="auto"/>
+      </w:pPr>
+      <w:r>
+        <w:lastRenderedPageBreak/>
         <w:t>Voorkant kaart</w:t>
       </w:r>
     </w:p>
     <w:p>
-      <w:r>
-        <w:t>Als speler wil ik duidelijk verschillende voorkanten en duidelijke paren zodat het spel overzichtelijk blijft en er geen verwarring ontstaat</w:t>
-      </w:r>
-    </w:p>
-    <w:p/>
-    <w:p>
-      <w:pPr>
-        <w:pStyle w:val="Lijstalinea"/>
-        <w:numPr>
-          <w:ilvl w:val="0"/>
-          <w:numId w:val="1"/>
-        </w:numPr>
-        <w:rPr>
-          <w:b/>
-        </w:rPr>
-      </w:pPr>
-      <w:r>
-        <w:rPr>
-          <w:b/>
-        </w:rPr>
+      <w:pPr>
+        <w:spacing w:after="160" w:line="259" w:lineRule="auto"/>
+      </w:pPr>
+      <w:r>
+        <w:drawing>
+          <wp:inline distT="0" distB="0" distL="0" distR="0" wp14:anchorId="0B9E5802" wp14:editId="1557687D">
+            <wp:extent cx="5760720" cy="1776095"/>
+            <wp:effectExtent l="0" t="0" r="0" b="0"/>
+            <wp:docPr id="11" name="Afbeelding 11"/>
+            <wp:cNvGraphicFramePr>
+              <a:graphicFrameLocks xmlns:a="http://schemas.openxmlformats.org/drawingml/2006/main" noChangeAspect="1"/>
+            </wp:cNvGraphicFramePr>
+            <a:graphic xmlns:a="http://schemas.openxmlformats.org/drawingml/2006/main">
+              <a:graphicData uri="http://schemas.openxmlformats.org/drawingml/2006/picture">
+                <pic:pic xmlns:pic="http://schemas.openxmlformats.org/drawingml/2006/picture">
+                  <pic:nvPicPr>
+                    <pic:cNvPr id="1" name=""/>
+                    <pic:cNvPicPr/>
+                  </pic:nvPicPr>
+                  <pic:blipFill>
+                    <a:blip r:embed="rId16"/>
+                    <a:stretch>
+                      <a:fillRect/>
+                    </a:stretch>
+                  </pic:blipFill>
+                  <pic:spPr>
+                    <a:xfrm>
+                      <a:off x="0" y="0"/>
+                      <a:ext cx="5760720" cy="1776095"/>
+                    </a:xfrm>
+                    <a:prstGeom prst="rect">
+                      <a:avLst/>
+                    </a:prstGeom>
+                  </pic:spPr>
+                </pic:pic>
+              </a:graphicData>
+            </a:graphic>
+          </wp:inline>
+        </w:drawing>
+      </w:r>
+    </w:p>
+    <w:p>
+      <w:pPr>
+        <w:spacing w:after="160" w:line="259" w:lineRule="auto"/>
+      </w:pPr>
+      <w:r>
+        <w:t>Programmeren kaart</w:t>
+      </w:r>
+    </w:p>
+    <w:p>
+      <w:pPr>
+        <w:spacing w:after="160" w:line="259" w:lineRule="auto"/>
+      </w:pPr>
+      <w:r>
+        <w:drawing>
+          <wp:inline distT="0" distB="0" distL="0" distR="0" wp14:anchorId="32ECE555" wp14:editId="09320F9E">
+            <wp:extent cx="5760720" cy="1630680"/>
+            <wp:effectExtent l="0" t="0" r="0" b="7620"/>
+            <wp:docPr id="16" name="Afbeelding 16"/>
+            <wp:cNvGraphicFramePr>
+              <a:graphicFrameLocks xmlns:a="http://schemas.openxmlformats.org/drawingml/2006/main" noChangeAspect="1"/>
+            </wp:cNvGraphicFramePr>
+            <a:graphic xmlns:a="http://schemas.openxmlformats.org/drawingml/2006/main">
+              <a:graphicData uri="http://schemas.openxmlformats.org/drawingml/2006/picture">
+                <pic:pic xmlns:pic="http://schemas.openxmlformats.org/drawingml/2006/picture">
+                  <pic:nvPicPr>
+                    <pic:cNvPr id="1" name=""/>
+                    <pic:cNvPicPr/>
+                  </pic:nvPicPr>
+                  <pic:blipFill>
+                    <a:blip r:embed="rId17"/>
+                    <a:stretch>
+                      <a:fillRect/>
+                    </a:stretch>
+                  </pic:blipFill>
+                  <pic:spPr>
+                    <a:xfrm>
+                      <a:off x="0" y="0"/>
+                      <a:ext cx="5760720" cy="1630680"/>
+                    </a:xfrm>
+                    <a:prstGeom prst="rect">
+                      <a:avLst/>
+                    </a:prstGeom>
+                  </pic:spPr>
+                </pic:pic>
+              </a:graphicData>
+            </a:graphic>
+          </wp:inline>
+        </w:drawing>
+      </w:r>
+    </w:p>
+    <w:p>
+      <w:pPr>
+        <w:spacing w:after="160" w:line="259" w:lineRule="auto"/>
+      </w:pPr>
+      <w:r>
+        <w:t>Advies rapport</w:t>
+      </w:r>
+    </w:p>
+    <w:p>
+      <w:pPr>
+        <w:spacing w:after="160" w:line="259" w:lineRule="auto"/>
+      </w:pPr>
+      <w:r>
+        <w:drawing>
+          <wp:inline distT="0" distB="0" distL="0" distR="0" wp14:anchorId="55A8A6BC" wp14:editId="0024ADC3">
+            <wp:extent cx="5760720" cy="2727960"/>
+            <wp:effectExtent l="0" t="0" r="0" b="0"/>
+            <wp:docPr id="13" name="Afbeelding 13"/>
+            <wp:cNvGraphicFramePr>
+              <a:graphicFrameLocks xmlns:a="http://schemas.openxmlformats.org/drawingml/2006/main" noChangeAspect="1"/>
+            </wp:cNvGraphicFramePr>
+            <a:graphic xmlns:a="http://schemas.openxmlformats.org/drawingml/2006/main">
+              <a:graphicData uri="http://schemas.openxmlformats.org/drawingml/2006/picture">
+                <pic:pic xmlns:pic="http://schemas.openxmlformats.org/drawingml/2006/picture">
+                  <pic:nvPicPr>
+                    <pic:cNvPr id="1" name=""/>
+                    <pic:cNvPicPr/>
+                  </pic:nvPicPr>
+                  <pic:blipFill>
+                    <a:blip r:embed="rId18"/>
+                    <a:stretch>
+                      <a:fillRect/>
+                    </a:stretch>
+                  </pic:blipFill>
+                  <pic:spPr>
+                    <a:xfrm>
+                      <a:off x="0" y="0"/>
+                      <a:ext cx="5760720" cy="2727960"/>
+                    </a:xfrm>
+                    <a:prstGeom prst="rect">
+                      <a:avLst/>
+                    </a:prstGeom>
+                  </pic:spPr>
+                </pic:pic>
+              </a:graphicData>
+            </a:graphic>
+          </wp:inline>
+        </w:drawing>
+      </w:r>
+    </w:p>
+    <w:p>
+      <w:pPr>
+        <w:spacing w:after="160" w:line="259" w:lineRule="auto"/>
+      </w:pPr>
+      <w:r>
+        <w:br w:type="page"/>
+      </w:r>
+    </w:p>
+    <w:p>
+      <w:pPr>
+        <w:spacing w:after="160" w:line="259" w:lineRule="auto"/>
+      </w:pPr>
+      <w:r>
         <w:lastRenderedPageBreak/>
-        <w:t>Achtergrond</w:t>
-      </w:r>
-    </w:p>
-    <w:p>
-      <w:r>
-        <w:t>Als gebruiker wil ik een thematisch veranderde achtergr</w:t>
-      </w:r>
-      <w:r>
-        <w:t>ond zodat er geen stijlbreuk is</w:t>
-      </w:r>
-    </w:p>
-    <w:p/>
-    <w:p>
-      <w:pPr>
-        <w:pStyle w:val="Lijstalinea"/>
-        <w:numPr>
-          <w:ilvl w:val="0"/>
-          <w:numId w:val="1"/>
-        </w:numPr>
-        <w:rPr>
-          <w:b/>
-        </w:rPr>
-      </w:pPr>
-      <w:r>
-        <w:rPr>
-          <w:b/>
-        </w:rPr>
-        <w:t>Muziek en SFX terwijl spelen van het spel</w:t>
-      </w:r>
-    </w:p>
-    <w:p>
-      <w:r>
-        <w:t>Als speler wil ik achtergrondmuziek en geluidjes passend bij het thema voor een beter game-ervaring</w:t>
-      </w:r>
-    </w:p>
-    <w:p/>
-    <w:p>
-      <w:pPr>
-        <w:pStyle w:val="Lijstalinea"/>
-        <w:numPr>
-          <w:ilvl w:val="0"/>
-          <w:numId w:val="1"/>
-        </w:numPr>
-        <w:rPr>
-          <w:b/>
-        </w:rPr>
-      </w:pPr>
-      <w:r>
-        <w:rPr>
-          <w:b/>
-        </w:rPr>
-        <w:t>Programmeren Kaart</w:t>
-      </w:r>
-    </w:p>
-    <w:p>
-      <w:r>
-        <w:t xml:space="preserve">Als gebruiker wil ik een kaart kunnen </w:t>
-      </w:r>
-      <w:r>
-        <w:t>selecteren</w:t>
-      </w:r>
-      <w:r>
-        <w:t xml:space="preserve"> zodat ik het spel kan spelen</w:t>
-      </w:r>
-    </w:p>
-    <w:p/>
-    <w:p>
-      <w:pPr>
-        <w:pStyle w:val="Lijstalinea"/>
-        <w:numPr>
-          <w:ilvl w:val="0"/>
-          <w:numId w:val="1"/>
-        </w:numPr>
-        <w:rPr>
-          <w:b/>
-        </w:rPr>
-      </w:pPr>
-      <w:r>
-        <w:rPr>
-          <w:b/>
-        </w:rPr>
-        <w:t>Adviesrapport</w:t>
-      </w:r>
-    </w:p>
-    <w:p>
-      <w:r>
-        <w:t xml:space="preserve">Als gebruiker wil ik een adviesrapport </w:t>
-      </w:r>
-      <w:r>
-        <w:t>zodat ik weet waarom ze voor bepaalde dingen hebben gekozen</w:t>
-      </w:r>
-      <w:r>
-        <w:t xml:space="preserve"> en wat zij anderen aanraden</w:t>
-      </w:r>
-    </w:p>
-    <w:p/>
-    <w:p>
-      <w:pPr>
-        <w:pStyle w:val="Lijstalinea"/>
-        <w:numPr>
-          <w:ilvl w:val="0"/>
-          <w:numId w:val="1"/>
-        </w:numPr>
-        <w:rPr>
-          <w:b/>
-        </w:rPr>
-      </w:pPr>
-      <w:r>
-        <w:rPr>
-          <w:b/>
-        </w:rPr>
-        <w:t>Lokale</w:t>
-      </w:r>
-      <w:r>
-        <w:rPr>
-          <w:b/>
-        </w:rPr>
-        <w:t xml:space="preserve"> </w:t>
-      </w:r>
-      <w:proofErr w:type="spellStart"/>
-      <w:r>
-        <w:rPr>
-          <w:b/>
-        </w:rPr>
-        <w:t>Multiplayer</w:t>
-      </w:r>
-      <w:proofErr w:type="spellEnd"/>
-    </w:p>
-    <w:p>
-      <w:r>
-        <w:t>Als gebruikers willen wij een spel voor meerdere spelers tegelijk, zodat we samen met onze vrienden memory kunnen spelen.</w:t>
-      </w:r>
-    </w:p>
-    <w:p/>
-    <w:p>
-      <w:pPr>
-        <w:pStyle w:val="Lijstalinea"/>
-        <w:numPr>
-          <w:ilvl w:val="0"/>
-          <w:numId w:val="1"/>
-        </w:numPr>
-        <w:rPr>
-          <w:b/>
-        </w:rPr>
-      </w:pPr>
-      <w:proofErr w:type="spellStart"/>
-      <w:r>
-        <w:rPr>
-          <w:b/>
-        </w:rPr>
-        <w:t>Multiplayer</w:t>
-      </w:r>
-      <w:proofErr w:type="spellEnd"/>
-      <w:r>
-        <w:rPr>
-          <w:b/>
-        </w:rPr>
-        <w:t xml:space="preserve"> Highscores</w:t>
-      </w:r>
-    </w:p>
-    <w:p>
-      <w:r>
-        <w:t xml:space="preserve">Als gebruiker wil ik </w:t>
-      </w:r>
-      <w:proofErr w:type="spellStart"/>
-      <w:r>
-        <w:t>Multiplayer</w:t>
-      </w:r>
-      <w:proofErr w:type="spellEnd"/>
-      <w:r>
-        <w:t xml:space="preserve"> </w:t>
-      </w:r>
-      <w:proofErr w:type="spellStart"/>
-      <w:r>
-        <w:t>Higscores</w:t>
-      </w:r>
-      <w:proofErr w:type="spellEnd"/>
-      <w:r>
-        <w:t xml:space="preserve"> zodat ik </w:t>
-      </w:r>
-      <w:r>
-        <w:t xml:space="preserve">overzicht </w:t>
-      </w:r>
-      <w:r>
-        <w:t>behoud</w:t>
-      </w:r>
-      <w:r>
-        <w:t xml:space="preserve"> in verband met de scores </w:t>
-      </w:r>
-    </w:p>
-    <w:p/>
-    <w:p/>
+        <w:t>Local Multiplayer</w:t>
+      </w:r>
+    </w:p>
+    <w:p>
+      <w:pPr>
+        <w:spacing w:after="160" w:line="259" w:lineRule="auto"/>
+      </w:pPr>
+      <w:r>
+        <w:drawing>
+          <wp:inline distT="0" distB="0" distL="0" distR="0" wp14:anchorId="32352D7D" wp14:editId="2E83ED57">
+            <wp:extent cx="5760720" cy="1628140"/>
+            <wp:effectExtent l="0" t="0" r="0" b="0"/>
+            <wp:docPr id="15" name="Afbeelding 15"/>
+            <wp:cNvGraphicFramePr>
+              <a:graphicFrameLocks xmlns:a="http://schemas.openxmlformats.org/drawingml/2006/main" noChangeAspect="1"/>
+            </wp:cNvGraphicFramePr>
+            <a:graphic xmlns:a="http://schemas.openxmlformats.org/drawingml/2006/main">
+              <a:graphicData uri="http://schemas.openxmlformats.org/drawingml/2006/picture">
+                <pic:pic xmlns:pic="http://schemas.openxmlformats.org/drawingml/2006/picture">
+                  <pic:nvPicPr>
+                    <pic:cNvPr id="1" name=""/>
+                    <pic:cNvPicPr/>
+                  </pic:nvPicPr>
+                  <pic:blipFill>
+                    <a:blip r:embed="rId19"/>
+                    <a:stretch>
+                      <a:fillRect/>
+                    </a:stretch>
+                  </pic:blipFill>
+                  <pic:spPr>
+                    <a:xfrm>
+                      <a:off x="0" y="0"/>
+                      <a:ext cx="5760720" cy="1628140"/>
+                    </a:xfrm>
+                    <a:prstGeom prst="rect">
+                      <a:avLst/>
+                    </a:prstGeom>
+                  </pic:spPr>
+                </pic:pic>
+              </a:graphicData>
+            </a:graphic>
+          </wp:inline>
+        </w:drawing>
+      </w:r>
+    </w:p>
+    <w:p>
+      <w:pPr>
+        <w:spacing w:after="160" w:line="259" w:lineRule="auto"/>
+      </w:pPr>
+      <w:r>
+        <w:t>Multiplayer highscores</w:t>
+      </w:r>
+    </w:p>
+    <w:p>
+      <w:pPr>
+        <w:spacing w:after="160" w:line="259" w:lineRule="auto"/>
+      </w:pPr>
+      <w:r>
+        <w:drawing>
+          <wp:inline distT="0" distB="0" distL="0" distR="0" wp14:anchorId="3477C29B" wp14:editId="7171733F">
+            <wp:extent cx="2787793" cy="1536779"/>
+            <wp:effectExtent l="0" t="0" r="0" b="6350"/>
+            <wp:docPr id="19" name="Afbeelding 19"/>
+            <wp:cNvGraphicFramePr>
+              <a:graphicFrameLocks xmlns:a="http://schemas.openxmlformats.org/drawingml/2006/main" noChangeAspect="1"/>
+            </wp:cNvGraphicFramePr>
+            <a:graphic xmlns:a="http://schemas.openxmlformats.org/drawingml/2006/main">
+              <a:graphicData uri="http://schemas.openxmlformats.org/drawingml/2006/picture">
+                <pic:pic xmlns:pic="http://schemas.openxmlformats.org/drawingml/2006/picture">
+                  <pic:nvPicPr>
+                    <pic:cNvPr id="1" name=""/>
+                    <pic:cNvPicPr/>
+                  </pic:nvPicPr>
+                  <pic:blipFill>
+                    <a:blip r:embed="rId20"/>
+                    <a:stretch>
+                      <a:fillRect/>
+                    </a:stretch>
+                  </pic:blipFill>
+                  <pic:spPr>
+                    <a:xfrm>
+                      <a:off x="0" y="0"/>
+                      <a:ext cx="2787793" cy="1536779"/>
+                    </a:xfrm>
+                    <a:prstGeom prst="rect">
+                      <a:avLst/>
+                    </a:prstGeom>
+                  </pic:spPr>
+                </pic:pic>
+              </a:graphicData>
+            </a:graphic>
+          </wp:inline>
+        </w:drawing>
+      </w:r>
+      <w:bookmarkStart w:id="1" w:name="_GoBack"/>
+      <w:bookmarkEnd w:id="1"/>
+    </w:p>
     <w:sectPr>
       <w:pgSz w:w="11906" w:h="16838"/>
       <w:pgMar w:top="1417" w:right="1417" w:bottom="1417" w:left="1417" w:header="708" w:footer="708" w:gutter="0"/>
@@ -2513,7 +3318,7 @@
 </file>
 
 <file path=customXml/itemProps1.xml><?xml version="1.0" encoding="utf-8"?>
-<ds:datastoreItem xmlns:ds="http://schemas.openxmlformats.org/officeDocument/2006/customXml" ds:itemID="{4EE48803-8E04-4B80-ACF4-41FB391F022E}">
+<ds:datastoreItem xmlns:ds="http://schemas.openxmlformats.org/officeDocument/2006/customXml" ds:itemID="{9988DE4E-014B-4763-ADE7-93AB59D78884}">
   <ds:schemaRefs>
     <ds:schemaRef ds:uri="http://schemas.openxmlformats.org/officeDocument/2006/bibliography"/>
   </ds:schemaRefs>

</xml_diff>

<commit_message>
User cases en User stories.docx Improbed grammer version 1.0 Added some layour stuff aswell
</commit_message>
<xml_diff>
--- a/Documents/User cases en User stories.docx
+++ b/Documents/User cases en User stories.docx
@@ -13,18 +13,40 @@
         <w:rPr>
           <w:lang w:val="en-US"/>
         </w:rPr>
-        <w:t xml:space="preserve">Use cases en user </w:t>
-      </w:r>
+        <w:t xml:space="preserve">Use cases </w:t>
+      </w:r>
+      <w:proofErr w:type="spellStart"/>
       <w:r>
         <w:rPr>
           <w:lang w:val="en-US"/>
         </w:rPr>
-        <w:t>stories Groep</w:t>
-      </w:r>
+        <w:t>en</w:t>
+      </w:r>
+      <w:proofErr w:type="spellEnd"/>
       <w:r>
         <w:rPr>
           <w:lang w:val="en-US"/>
         </w:rPr>
+        <w:t xml:space="preserve"> user </w:t>
+      </w:r>
+      <w:r>
+        <w:rPr>
+          <w:lang w:val="en-US"/>
+        </w:rPr>
+        <w:t xml:space="preserve">stories </w:t>
+      </w:r>
+      <w:proofErr w:type="spellStart"/>
+      <w:r>
+        <w:rPr>
+          <w:lang w:val="en-US"/>
+        </w:rPr>
+        <w:t>Groep</w:t>
+      </w:r>
+      <w:proofErr w:type="spellEnd"/>
+      <w:r>
+        <w:rPr>
+          <w:lang w:val="en-US"/>
+        </w:rPr>
         <w:t xml:space="preserve"> 14</w:t>
       </w:r>
     </w:p>
@@ -52,7 +74,21 @@
           <w:lang w:val="en-US"/>
         </w:rPr>
         <w:tab/>
-        <w:t xml:space="preserve">   Author: Groep 14</w:t>
+        <w:t xml:space="preserve">   Author: </w:t>
+      </w:r>
+      <w:proofErr w:type="spellStart"/>
+      <w:r>
+        <w:rPr>
+          <w:lang w:val="en-US"/>
+        </w:rPr>
+        <w:t>Groep</w:t>
+      </w:r>
+      <w:proofErr w:type="spellEnd"/>
+      <w:r>
+        <w:rPr>
+          <w:lang w:val="en-US"/>
+        </w:rPr>
+        <w:t xml:space="preserve"> 14</w:t>
       </w:r>
       <w:r>
         <w:rPr>
@@ -338,12 +374,42 @@
                 <w:lang w:val="nl-NL"/>
               </w:rPr>
             </w:pPr>
+            <w:proofErr w:type="spellStart"/>
             <w:r>
               <w:rPr>
                 <w:lang w:val="nl-NL"/>
               </w:rPr>
-              <w:t>Added the User stories</w:t>
+              <w:t>Added</w:t>
             </w:r>
+            <w:proofErr w:type="spellEnd"/>
+            <w:r>
+              <w:rPr>
+                <w:lang w:val="nl-NL"/>
+              </w:rPr>
+              <w:t xml:space="preserve"> </w:t>
+            </w:r>
+            <w:proofErr w:type="spellStart"/>
+            <w:r>
+              <w:rPr>
+                <w:lang w:val="nl-NL"/>
+              </w:rPr>
+              <w:t>the</w:t>
+            </w:r>
+            <w:proofErr w:type="spellEnd"/>
+            <w:r>
+              <w:rPr>
+                <w:lang w:val="nl-NL"/>
+              </w:rPr>
+              <w:t xml:space="preserve"> User </w:t>
+            </w:r>
+            <w:proofErr w:type="spellStart"/>
+            <w:r>
+              <w:rPr>
+                <w:lang w:val="nl-NL"/>
+              </w:rPr>
+              <w:t>stories</w:t>
+            </w:r>
+            <w:proofErr w:type="spellEnd"/>
           </w:p>
         </w:tc>
         <w:tc>
@@ -407,7 +473,14 @@
               <w:rPr>
                 <w:lang w:val="nl-NL"/>
               </w:rPr>
-              <w:t>User sto</w:t>
+              <w:t xml:space="preserve">User </w:t>
+            </w:r>
+            <w:proofErr w:type="spellStart"/>
+            <w:r>
+              <w:rPr>
+                <w:lang w:val="nl-NL"/>
+              </w:rPr>
+              <w:t>sto</w:t>
             </w:r>
             <w:r>
               <w:rPr>
@@ -415,18 +488,21 @@
               </w:rPr>
               <w:t>ries</w:t>
             </w:r>
+            <w:proofErr w:type="spellEnd"/>
             <w:r>
               <w:rPr>
                 <w:lang w:val="nl-NL"/>
               </w:rPr>
               <w:t xml:space="preserve"> </w:t>
             </w:r>
+            <w:proofErr w:type="spellStart"/>
             <w:r>
               <w:rPr>
                 <w:lang w:val="nl-NL"/>
               </w:rPr>
               <w:t>changed</w:t>
             </w:r>
+            <w:proofErr w:type="spellEnd"/>
           </w:p>
         </w:tc>
         <w:tc>
@@ -487,11 +563,19 @@
                 <w:lang w:val="nl-NL"/>
               </w:rPr>
             </w:pPr>
+            <w:proofErr w:type="spellStart"/>
             <w:r>
               <w:rPr>
                 <w:lang w:val="nl-NL"/>
               </w:rPr>
-              <w:t>Added user cases</w:t>
+              <w:t>Added</w:t>
+            </w:r>
+            <w:proofErr w:type="spellEnd"/>
+            <w:r>
+              <w:rPr>
+                <w:lang w:val="nl-NL"/>
+              </w:rPr>
+              <w:t xml:space="preserve"> user cases</w:t>
             </w:r>
           </w:p>
         </w:tc>
@@ -518,7 +602,7 @@
       </w:tr>
       <w:tr>
         <w:trPr>
-          <w:trHeight w:val="249"/>
+          <w:trHeight w:val="280"/>
         </w:trPr>
         <w:tc>
           <w:tcPr>
@@ -532,6 +616,12 @@
                 <w:lang w:val="nl-NL"/>
               </w:rPr>
             </w:pPr>
+            <w:r>
+              <w:rPr>
+                <w:lang w:val="nl-NL"/>
+              </w:rPr>
+              <w:t>1.0</w:t>
+            </w:r>
           </w:p>
         </w:tc>
         <w:tc>
@@ -543,9 +633,29 @@
               <w:pStyle w:val="Geenafstand"/>
               <w:cnfStyle w:val="000000000000" w:firstRow="0" w:lastRow="0" w:firstColumn="0" w:lastColumn="0" w:oddVBand="0" w:evenVBand="0" w:oddHBand="0" w:evenHBand="0" w:firstRowFirstColumn="0" w:firstRowLastColumn="0" w:lastRowFirstColumn="0" w:lastRowLastColumn="0"/>
               <w:rPr>
-                <w:lang w:val="nl-NL"/>
+                <w:lang w:val="en-US"/>
               </w:rPr>
             </w:pPr>
+            <w:r>
+              <w:rPr>
+                <w:lang w:val="en-US"/>
+              </w:rPr>
+              <w:t xml:space="preserve">Tested </w:t>
+            </w:r>
+            <w:proofErr w:type="spellStart"/>
+            <w:r>
+              <w:rPr>
+                <w:lang w:val="en-US"/>
+              </w:rPr>
+              <w:t>grammer</w:t>
+            </w:r>
+            <w:proofErr w:type="spellEnd"/>
+            <w:r>
+              <w:rPr>
+                <w:lang w:val="en-US"/>
+              </w:rPr>
+              <w:t xml:space="preserve"> and improved it</w:t>
+            </w:r>
           </w:p>
         </w:tc>
         <w:tc>
@@ -557,152 +667,15 @@
               <w:pStyle w:val="Geenafstand"/>
               <w:cnfStyle w:val="000000000000" w:firstRow="0" w:lastRow="0" w:firstColumn="0" w:lastColumn="0" w:oddVBand="0" w:evenVBand="0" w:oddHBand="0" w:evenHBand="0" w:firstRowFirstColumn="0" w:firstRowLastColumn="0" w:lastRowFirstColumn="0" w:lastRowLastColumn="0"/>
               <w:rPr>
-                <w:lang w:val="nl-NL"/>
+                <w:lang w:val="en-US"/>
               </w:rPr>
             </w:pPr>
-          </w:p>
-        </w:tc>
-      </w:tr>
-      <w:tr>
-        <w:trPr>
-          <w:cnfStyle w:val="000000100000" w:firstRow="0" w:lastRow="0" w:firstColumn="0" w:lastColumn="0" w:oddVBand="0" w:evenVBand="0" w:oddHBand="1" w:evenHBand="0" w:firstRowFirstColumn="0" w:firstRowLastColumn="0" w:lastRowFirstColumn="0" w:lastRowLastColumn="0"/>
-          <w:trHeight w:val="249"/>
-        </w:trPr>
-        <w:tc>
-          <w:tcPr>
-            <w:cnfStyle w:val="001000000000" w:firstRow="0" w:lastRow="0" w:firstColumn="1" w:lastColumn="0" w:oddVBand="0" w:evenVBand="0" w:oddHBand="0" w:evenHBand="0" w:firstRowFirstColumn="0" w:firstRowLastColumn="0" w:lastRowFirstColumn="0" w:lastRowLastColumn="0"/>
-            <w:tcW w:w="1304" w:type="dxa"/>
-          </w:tcPr>
-          <w:p>
-            <w:pPr>
-              <w:pStyle w:val="Geenafstand"/>
-              <w:rPr>
-                <w:lang w:val="nl-NL"/>
-              </w:rPr>
-            </w:pPr>
-          </w:p>
-        </w:tc>
-        <w:tc>
-          <w:tcPr>
-            <w:tcW w:w="5940" w:type="dxa"/>
-          </w:tcPr>
-          <w:p>
-            <w:pPr>
-              <w:pStyle w:val="Geenafstand"/>
-              <w:cnfStyle w:val="000000100000" w:firstRow="0" w:lastRow="0" w:firstColumn="0" w:lastColumn="0" w:oddVBand="0" w:evenVBand="0" w:oddHBand="1" w:evenHBand="0" w:firstRowFirstColumn="0" w:firstRowLastColumn="0" w:lastRowFirstColumn="0" w:lastRowLastColumn="0"/>
-              <w:rPr>
-                <w:lang w:val="nl-NL"/>
-              </w:rPr>
-            </w:pPr>
-          </w:p>
-        </w:tc>
-        <w:tc>
-          <w:tcPr>
-            <w:tcW w:w="1974" w:type="dxa"/>
-          </w:tcPr>
-          <w:p>
-            <w:pPr>
-              <w:pStyle w:val="Geenafstand"/>
-              <w:cnfStyle w:val="000000100000" w:firstRow="0" w:lastRow="0" w:firstColumn="0" w:lastColumn="0" w:oddVBand="0" w:evenVBand="0" w:oddHBand="1" w:evenHBand="0" w:firstRowFirstColumn="0" w:firstRowLastColumn="0" w:lastRowFirstColumn="0" w:lastRowLastColumn="0"/>
-              <w:rPr>
-                <w:lang w:val="nl-NL"/>
-              </w:rPr>
-            </w:pPr>
-          </w:p>
-        </w:tc>
-      </w:tr>
-      <w:tr>
-        <w:trPr>
-          <w:trHeight w:val="249"/>
-        </w:trPr>
-        <w:tc>
-          <w:tcPr>
-            <w:cnfStyle w:val="001000000000" w:firstRow="0" w:lastRow="0" w:firstColumn="1" w:lastColumn="0" w:oddVBand="0" w:evenVBand="0" w:oddHBand="0" w:evenHBand="0" w:firstRowFirstColumn="0" w:firstRowLastColumn="0" w:lastRowFirstColumn="0" w:lastRowLastColumn="0"/>
-            <w:tcW w:w="1304" w:type="dxa"/>
-          </w:tcPr>
-          <w:p>
-            <w:pPr>
-              <w:pStyle w:val="Geenafstand"/>
-              <w:rPr>
-                <w:lang w:val="nl-NL"/>
-              </w:rPr>
-            </w:pPr>
-          </w:p>
-        </w:tc>
-        <w:tc>
-          <w:tcPr>
-            <w:tcW w:w="5940" w:type="dxa"/>
-          </w:tcPr>
-          <w:p>
-            <w:pPr>
-              <w:pStyle w:val="Geenafstand"/>
-              <w:cnfStyle w:val="000000000000" w:firstRow="0" w:lastRow="0" w:firstColumn="0" w:lastColumn="0" w:oddVBand="0" w:evenVBand="0" w:oddHBand="0" w:evenHBand="0" w:firstRowFirstColumn="0" w:firstRowLastColumn="0" w:lastRowFirstColumn="0" w:lastRowLastColumn="0"/>
-              <w:rPr>
-                <w:lang w:val="nl-NL"/>
-              </w:rPr>
-            </w:pPr>
-          </w:p>
-        </w:tc>
-        <w:tc>
-          <w:tcPr>
-            <w:tcW w:w="1974" w:type="dxa"/>
-          </w:tcPr>
-          <w:p>
-            <w:pPr>
-              <w:pStyle w:val="Geenafstand"/>
-              <w:cnfStyle w:val="000000000000" w:firstRow="0" w:lastRow="0" w:firstColumn="0" w:lastColumn="0" w:oddVBand="0" w:evenVBand="0" w:oddHBand="0" w:evenHBand="0" w:firstRowFirstColumn="0" w:firstRowLastColumn="0" w:lastRowFirstColumn="0" w:lastRowLastColumn="0"/>
-              <w:rPr>
-                <w:lang w:val="nl-NL"/>
-              </w:rPr>
-            </w:pPr>
-          </w:p>
-        </w:tc>
-      </w:tr>
-      <w:tr>
-        <w:trPr>
-          <w:cnfStyle w:val="000000100000" w:firstRow="0" w:lastRow="0" w:firstColumn="0" w:lastColumn="0" w:oddVBand="0" w:evenVBand="0" w:oddHBand="1" w:evenHBand="0" w:firstRowFirstColumn="0" w:firstRowLastColumn="0" w:lastRowFirstColumn="0" w:lastRowLastColumn="0"/>
-          <w:trHeight w:val="249"/>
-        </w:trPr>
-        <w:tc>
-          <w:tcPr>
-            <w:cnfStyle w:val="001000000000" w:firstRow="0" w:lastRow="0" w:firstColumn="1" w:lastColumn="0" w:oddVBand="0" w:evenVBand="0" w:oddHBand="0" w:evenHBand="0" w:firstRowFirstColumn="0" w:firstRowLastColumn="0" w:lastRowFirstColumn="0" w:lastRowLastColumn="0"/>
-            <w:tcW w:w="1304" w:type="dxa"/>
-          </w:tcPr>
-          <w:p>
-            <w:pPr>
-              <w:pStyle w:val="Geenafstand"/>
-              <w:rPr>
-                <w:lang w:val="nl-NL"/>
-              </w:rPr>
-            </w:pPr>
-          </w:p>
-        </w:tc>
-        <w:tc>
-          <w:tcPr>
-            <w:tcW w:w="5940" w:type="dxa"/>
-          </w:tcPr>
-          <w:p>
-            <w:pPr>
-              <w:pStyle w:val="Geenafstand"/>
-              <w:cnfStyle w:val="000000100000" w:firstRow="0" w:lastRow="0" w:firstColumn="0" w:lastColumn="0" w:oddVBand="0" w:evenVBand="0" w:oddHBand="1" w:evenHBand="0" w:firstRowFirstColumn="0" w:firstRowLastColumn="0" w:lastRowFirstColumn="0" w:lastRowLastColumn="0"/>
-              <w:rPr>
-                <w:lang w:val="nl-NL"/>
-              </w:rPr>
-            </w:pPr>
-          </w:p>
-        </w:tc>
-        <w:tc>
-          <w:tcPr>
-            <w:tcW w:w="1974" w:type="dxa"/>
-          </w:tcPr>
-          <w:p>
-            <w:pPr>
-              <w:pStyle w:val="Geenafstand"/>
-              <w:cnfStyle w:val="000000100000" w:firstRow="0" w:lastRow="0" w:firstColumn="0" w:lastColumn="0" w:oddVBand="0" w:evenVBand="0" w:oddHBand="1" w:evenHBand="0" w:firstRowFirstColumn="0" w:firstRowLastColumn="0" w:lastRowFirstColumn="0" w:lastRowLastColumn="0"/>
-              <w:rPr>
-                <w:lang w:val="nl-NL"/>
-              </w:rPr>
-            </w:pPr>
+            <w:r>
+              <w:rPr>
+                <w:lang w:val="en-US"/>
+              </w:rPr>
+              <w:t>Hooft C.</w:t>
+            </w:r>
           </w:p>
         </w:tc>
       </w:tr>
@@ -711,27 +684,105 @@
       <w:pPr>
         <w:pStyle w:val="Geenafstand"/>
         <w:rPr>
-          <w:lang w:val="nl-NL"/>
-        </w:rPr>
-      </w:pPr>
-    </w:p>
-    <w:p/>
-    <w:p/>
-    <w:p/>
-    <w:p/>
-    <w:p/>
-    <w:p/>
-    <w:p/>
-    <w:p/>
-    <w:p/>
-    <w:p/>
-    <w:p/>
-    <w:p/>
+          <w:lang w:val="en-US"/>
+        </w:rPr>
+      </w:pPr>
+    </w:p>
+    <w:p>
+      <w:pPr>
+        <w:rPr>
+          <w:lang w:val="en-US"/>
+        </w:rPr>
+      </w:pPr>
+    </w:p>
+    <w:p>
+      <w:pPr>
+        <w:rPr>
+          <w:lang w:val="en-US"/>
+        </w:rPr>
+      </w:pPr>
+    </w:p>
+    <w:p>
+      <w:pPr>
+        <w:rPr>
+          <w:lang w:val="en-US"/>
+        </w:rPr>
+      </w:pPr>
+    </w:p>
+    <w:p>
+      <w:pPr>
+        <w:rPr>
+          <w:lang w:val="en-US"/>
+        </w:rPr>
+      </w:pPr>
+    </w:p>
+    <w:p>
+      <w:pPr>
+        <w:rPr>
+          <w:lang w:val="en-US"/>
+        </w:rPr>
+      </w:pPr>
+    </w:p>
+    <w:p>
+      <w:pPr>
+        <w:rPr>
+          <w:lang w:val="en-US"/>
+        </w:rPr>
+      </w:pPr>
+    </w:p>
+    <w:p>
+      <w:pPr>
+        <w:rPr>
+          <w:lang w:val="en-US"/>
+        </w:rPr>
+      </w:pPr>
+    </w:p>
+    <w:p>
+      <w:pPr>
+        <w:rPr>
+          <w:lang w:val="en-US"/>
+        </w:rPr>
+      </w:pPr>
+    </w:p>
+    <w:p>
+      <w:pPr>
+        <w:rPr>
+          <w:lang w:val="en-US"/>
+        </w:rPr>
+      </w:pPr>
+    </w:p>
+    <w:p>
+      <w:pPr>
+        <w:rPr>
+          <w:lang w:val="en-US"/>
+        </w:rPr>
+      </w:pPr>
+    </w:p>
+    <w:p>
+      <w:pPr>
+        <w:rPr>
+          <w:lang w:val="en-US"/>
+        </w:rPr>
+      </w:pPr>
+    </w:p>
+    <w:p>
+      <w:pPr>
+        <w:rPr>
+          <w:lang w:val="en-US"/>
+        </w:rPr>
+      </w:pPr>
+    </w:p>
     <w:p>
       <w:pPr>
         <w:spacing w:after="160" w:line="259" w:lineRule="auto"/>
-      </w:pPr>
-      <w:r>
+        <w:rPr>
+          <w:lang w:val="en-US"/>
+        </w:rPr>
+      </w:pPr>
+      <w:r>
+        <w:rPr>
+          <w:lang w:val="en-US"/>
+        </w:rPr>
         <w:br w:type="page"/>
       </w:r>
     </w:p>
@@ -741,8 +792,13 @@
       </w:pPr>
       <w:r>
         <w:lastRenderedPageBreak/>
-        <w:t>User stories</w:t>
-      </w:r>
+        <w:t xml:space="preserve">User </w:t>
+      </w:r>
+      <w:proofErr w:type="spellStart"/>
+      <w:r>
+        <w:t>stories</w:t>
+      </w:r>
+      <w:proofErr w:type="spellEnd"/>
     </w:p>
     <w:p>
       <w:pPr>
@@ -769,6 +825,9 @@
       <w:r>
         <w:t>rschillende opties van het spel</w:t>
       </w:r>
+      <w:r>
+        <w:t>.</w:t>
+      </w:r>
     </w:p>
     <w:p/>
     <w:p>
@@ -796,6 +855,9 @@
       <w:r>
         <w:t>an opscheppen bij mijn vrienden</w:t>
       </w:r>
+      <w:r>
+        <w:t>.</w:t>
+      </w:r>
     </w:p>
     <w:p/>
     <w:p>
@@ -819,7 +881,21 @@
         <w:rPr>
           <w:b/>
         </w:rPr>
-        <w:t xml:space="preserve"> Multiplayer </w:t>
+        <w:t xml:space="preserve"> </w:t>
+      </w:r>
+      <w:proofErr w:type="spellStart"/>
+      <w:r>
+        <w:rPr>
+          <w:b/>
+        </w:rPr>
+        <w:t>Multiplayer</w:t>
+      </w:r>
+      <w:proofErr w:type="spellEnd"/>
+      <w:r>
+        <w:rPr>
+          <w:b/>
+        </w:rPr>
+        <w:t xml:space="preserve"> </w:t>
       </w:r>
     </w:p>
     <w:p>
@@ -828,6 +904,9 @@
       </w:r>
       <w:r>
         <w:t>e vrienden memory kunnen spelen</w:t>
+      </w:r>
+      <w:r>
+        <w:t>.</w:t>
       </w:r>
     </w:p>
     <w:p/>
@@ -856,6 +935,9 @@
       <w:r>
         <w:t xml:space="preserve"> zodat het spel steeds anders is</w:t>
       </w:r>
+      <w:r>
+        <w:t>.</w:t>
+      </w:r>
     </w:p>
     <w:p/>
     <w:p>
@@ -898,6 +980,9 @@
       <w:r>
         <w:t>Dynamische opbouw</w:t>
       </w:r>
+      <w:r>
+        <w:t>.</w:t>
+      </w:r>
     </w:p>
     <w:p/>
     <w:p>
@@ -925,6 +1010,9 @@
       <w:r>
         <w:t xml:space="preserve"> en blijft</w:t>
       </w:r>
+      <w:r>
+        <w:t>.</w:t>
+      </w:r>
     </w:p>
     <w:p>
       <w:pPr>
@@ -948,7 +1036,21 @@
         <w:rPr>
           <w:b/>
         </w:rPr>
-        <w:t>Het versleutelen van het memory.sav bestand</w:t>
+        <w:t xml:space="preserve">Het versleutelen van het </w:t>
+      </w:r>
+      <w:proofErr w:type="spellStart"/>
+      <w:r>
+        <w:rPr>
+          <w:b/>
+        </w:rPr>
+        <w:t>memory.sav</w:t>
+      </w:r>
+      <w:proofErr w:type="spellEnd"/>
+      <w:r>
+        <w:rPr>
+          <w:b/>
+        </w:rPr>
+        <w:t xml:space="preserve"> bestand</w:t>
       </w:r>
     </w:p>
     <w:p>
@@ -960,6 +1062,9 @@
       </w:r>
       <w:r>
         <w:t xml:space="preserve"> zodat niemand anders met mijn spel verder kan</w:t>
+      </w:r>
+      <w:r>
+        <w:t>.</w:t>
       </w:r>
     </w:p>
     <w:p>
@@ -991,6 +1096,9 @@
       <w:r>
         <w:t>Als speler wil ik een optie menu zodat ik op een simpele manier in-game het geluid kan aanpassen en eventueel thema kan aanpassen</w:t>
       </w:r>
+      <w:r>
+        <w:t>.</w:t>
+      </w:r>
     </w:p>
     <w:p/>
     <w:p>
@@ -1015,6 +1123,9 @@
       <w:r>
         <w:t>Als speler wil ik aan het einde van het spel mijn score kunnen zien zodat ik weet welke speler gewonnen heeft</w:t>
       </w:r>
+      <w:r>
+        <w:t>.</w:t>
+      </w:r>
     </w:p>
     <w:p/>
     <w:p>
@@ -1093,6 +1204,9 @@
       <w:r>
         <w:t>Als speler wil ik duidelijk verschillende voorkanten en duidelijke paren zodat het spel overzichtelijk blijft en er geen verwarring ontstaat</w:t>
       </w:r>
+      <w:r>
+        <w:t>.</w:t>
+      </w:r>
     </w:p>
     <w:p/>
     <w:p>
@@ -1121,6 +1235,9 @@
       <w:r>
         <w:t>ond zodat er geen stijlbreuk is</w:t>
       </w:r>
+      <w:r>
+        <w:t>.</w:t>
+      </w:r>
     </w:p>
     <w:p/>
     <w:p>
@@ -1145,6 +1262,9 @@
       <w:r>
         <w:t>Als speler wil ik achtergrondmuziek en geluidjes passend bij het thema voor een beter game-ervaring</w:t>
       </w:r>
+      <w:r>
+        <w:t>.</w:t>
+      </w:r>
     </w:p>
     <w:p/>
     <w:p>
@@ -1172,6 +1292,9 @@
       <w:r>
         <w:t>selecteren zodat ik het spel kan spelen</w:t>
       </w:r>
+      <w:r>
+        <w:t>.</w:t>
+      </w:r>
     </w:p>
     <w:p/>
     <w:p>
@@ -1196,6 +1319,9 @@
       <w:r>
         <w:t>Als gebruiker wil ik een adviesrapport zodat ik weet waarom ze voor bepaalde dingen hebben gekozen en wat zij anderen aanraden</w:t>
       </w:r>
+      <w:r>
+        <w:t>.</w:t>
+      </w:r>
     </w:p>
     <w:p/>
     <w:p>
@@ -1219,8 +1345,16 @@
         <w:rPr>
           <w:b/>
         </w:rPr>
-        <w:t xml:space="preserve"> Multiplayer</w:t>
-      </w:r>
+        <w:t xml:space="preserve"> </w:t>
+      </w:r>
+      <w:proofErr w:type="spellStart"/>
+      <w:r>
+        <w:rPr>
+          <w:b/>
+        </w:rPr>
+        <w:t>Multiplayer</w:t>
+      </w:r>
+      <w:proofErr w:type="spellEnd"/>
     </w:p>
     <w:p>
       <w:r>
@@ -1239,16 +1373,43 @@
           <w:b/>
         </w:rPr>
       </w:pPr>
-      <w:r>
-        <w:rPr>
-          <w:b/>
-        </w:rPr>
-        <w:t>Multiplayer Highscores</w:t>
-      </w:r>
-    </w:p>
-    <w:p>
-      <w:r>
-        <w:t xml:space="preserve">Als gebruiker wil ik Multiplayer Higscores zodat ik overzicht behoud in verband met de scores </w:t>
+      <w:proofErr w:type="spellStart"/>
+      <w:r>
+        <w:rPr>
+          <w:b/>
+        </w:rPr>
+        <w:t>Multiplayer</w:t>
+      </w:r>
+      <w:proofErr w:type="spellEnd"/>
+      <w:r>
+        <w:rPr>
+          <w:b/>
+        </w:rPr>
+        <w:t xml:space="preserve"> Highscores</w:t>
+      </w:r>
+    </w:p>
+    <w:p>
+      <w:r>
+        <w:t xml:space="preserve">Als gebruiker wil ik </w:t>
+      </w:r>
+      <w:proofErr w:type="spellStart"/>
+      <w:r>
+        <w:t>Multiplayer</w:t>
+      </w:r>
+      <w:proofErr w:type="spellEnd"/>
+      <w:r>
+        <w:t xml:space="preserve"> </w:t>
+      </w:r>
+      <w:proofErr w:type="spellStart"/>
+      <w:r>
+        <w:t>Higscores</w:t>
+      </w:r>
+      <w:proofErr w:type="spellEnd"/>
+      <w:r>
+        <w:t xml:space="preserve"> zodat ik overzicht </w:t>
+      </w:r>
+      <w:r>
+        <w:t>behoud in verband met de scores.</w:t>
       </w:r>
     </w:p>
     <w:p/>
@@ -1266,46 +1427,53 @@
     <w:p/>
     <w:p/>
     <w:p/>
+    <w:p>
+      <w:pPr>
+        <w:spacing w:after="160" w:line="259" w:lineRule="auto"/>
+      </w:pPr>
+      <w:r>
+        <w:br w:type="page"/>
+      </w:r>
+    </w:p>
+    <w:p>
+      <w:pPr>
+        <w:pStyle w:val="Kop1"/>
+      </w:pPr>
+      <w:r>
+        <w:lastRenderedPageBreak/>
+        <w:t>User cases</w:t>
+      </w:r>
+    </w:p>
+    <w:p>
+      <w:r>
+        <w:t>In de user ca</w:t>
+      </w:r>
+      <w:bookmarkStart w:id="1" w:name="_GoBack"/>
+      <w:bookmarkEnd w:id="1"/>
+      <w:r>
+        <w:t xml:space="preserve">ses word de </w:t>
+      </w:r>
+      <w:r>
+        <w:t>project functionaliteit</w:t>
+      </w:r>
+      <w:r>
+        <w:t xml:space="preserve"> getoond in een diagram</w:t>
+      </w:r>
+    </w:p>
     <w:p/>
     <w:p>
       <w:pPr>
-        <w:spacing w:after="160" w:line="259" w:lineRule="auto"/>
-      </w:pPr>
-      <w:r>
-        <w:br w:type="page"/>
-      </w:r>
-    </w:p>
-    <w:p>
-      <w:pPr>
-        <w:pStyle w:val="Kop1"/>
-      </w:pPr>
-      <w:r>
-        <w:lastRenderedPageBreak/>
-        <w:t xml:space="preserve">User </w:t>
-      </w:r>
-      <w:r>
-        <w:t>cases</w:t>
-      </w:r>
-    </w:p>
-    <w:p>
-      <w:r>
-        <w:t xml:space="preserve">In de user cases word de </w:t>
-      </w:r>
-      <w:r>
-        <w:t>project functionaliteit</w:t>
-      </w:r>
-      <w:r>
-        <w:t xml:space="preserve"> getoond in een diagram</w:t>
-      </w:r>
-    </w:p>
-    <w:p/>
-    <w:p>
+        <w:pStyle w:val="Kop2"/>
+      </w:pPr>
       <w:r>
         <w:t>Dynamische Opbouw</w:t>
       </w:r>
     </w:p>
     <w:p>
       <w:r>
+        <w:rPr>
+          <w:noProof/>
+        </w:rPr>
         <w:drawing>
           <wp:inline distT="0" distB="0" distL="0" distR="0" wp14:anchorId="0CBC5B13" wp14:editId="77302733">
             <wp:extent cx="5760720" cy="3221355"/>
@@ -1344,13 +1512,41 @@
       </w:r>
     </w:p>
     <w:p>
-      <w:r>
-        <w:t>Local Multiplayer Analysis Document</w:t>
+      <w:proofErr w:type="spellStart"/>
+      <w:r>
+        <w:rPr>
+          <w:rStyle w:val="Kop2Char"/>
+        </w:rPr>
+        <w:t>Local</w:t>
+      </w:r>
+      <w:proofErr w:type="spellEnd"/>
+      <w:r>
+        <w:rPr>
+          <w:rStyle w:val="Kop2Char"/>
+        </w:rPr>
+        <w:t xml:space="preserve"> </w:t>
+      </w:r>
+      <w:proofErr w:type="spellStart"/>
+      <w:r>
+        <w:rPr>
+          <w:rStyle w:val="Kop2Char"/>
+        </w:rPr>
+        <w:t>Multiplayer</w:t>
+      </w:r>
+      <w:proofErr w:type="spellEnd"/>
+      <w:r>
+        <w:rPr>
+          <w:rStyle w:val="Kop2Char"/>
+        </w:rPr>
+        <w:t xml:space="preserve"> Analysis Document</w:t>
       </w:r>
       <w:r>
         <w:br/>
       </w:r>
       <w:r>
+        <w:rPr>
+          <w:noProof/>
+        </w:rPr>
         <w:drawing>
           <wp:inline distT="0" distB="0" distL="0" distR="0" wp14:anchorId="31AE7072" wp14:editId="0F18BDCA">
             <wp:extent cx="5760720" cy="3194685"/>
@@ -1398,7 +1594,7 @@
     </w:p>
     <w:p>
       <w:pPr>
-        <w:spacing w:after="160" w:line="259" w:lineRule="auto"/>
+        <w:pStyle w:val="Kop2"/>
       </w:pPr>
       <w:r>
         <w:lastRenderedPageBreak/>
@@ -1410,6 +1606,9 @@
         <w:spacing w:after="160" w:line="259" w:lineRule="auto"/>
       </w:pPr>
       <w:r>
+        <w:rPr>
+          <w:noProof/>
+        </w:rPr>
         <w:drawing>
           <wp:inline distT="0" distB="0" distL="0" distR="0" wp14:anchorId="2B12B71B" wp14:editId="60D231AE">
             <wp:extent cx="5760720" cy="3094355"/>
@@ -1449,17 +1648,20 @@
     </w:p>
     <w:p>
       <w:pPr>
+        <w:pStyle w:val="Kop2"/>
+      </w:pPr>
+      <w:r>
+        <w:t>Hoofdmenu</w:t>
+      </w:r>
+    </w:p>
+    <w:p>
+      <w:pPr>
         <w:spacing w:after="160" w:line="259" w:lineRule="auto"/>
       </w:pPr>
       <w:r>
-        <w:t>Hoofdmenu</w:t>
-      </w:r>
-    </w:p>
-    <w:p>
-      <w:pPr>
-        <w:spacing w:after="160" w:line="259" w:lineRule="auto"/>
-      </w:pPr>
-      <w:r>
+        <w:rPr>
+          <w:noProof/>
+        </w:rPr>
         <w:drawing>
           <wp:inline distT="0" distB="0" distL="0" distR="0" wp14:anchorId="424EB507" wp14:editId="2E065215">
             <wp:extent cx="5760720" cy="3418205"/>
@@ -1505,6 +1707,9 @@
         <w:br w:type="page"/>
       </w:r>
       <w:r>
+        <w:rPr>
+          <w:rStyle w:val="Kop2Char"/>
+        </w:rPr>
         <w:lastRenderedPageBreak/>
         <w:t>Achterkant kaart</w:t>
       </w:r>
@@ -1512,6 +1717,9 @@
         <w:br/>
       </w:r>
       <w:r>
+        <w:rPr>
+          <w:noProof/>
+        </w:rPr>
         <w:drawing>
           <wp:inline distT="0" distB="0" distL="0" distR="0" wp14:anchorId="0CFD0449" wp14:editId="619A0F87">
             <wp:extent cx="3079908" cy="1778091"/>
@@ -1550,7 +1758,26 @@
       </w:r>
       <w:r>
         <w:br/>
-        <w:t>Versleutelen van memory.sav bestand</w:t>
+      </w:r>
+      <w:r>
+        <w:rPr>
+          <w:rStyle w:val="Kop2Char"/>
+        </w:rPr>
+        <w:t xml:space="preserve">Versleutelen van </w:t>
+      </w:r>
+      <w:proofErr w:type="spellStart"/>
+      <w:r>
+        <w:rPr>
+          <w:rStyle w:val="Kop2Char"/>
+        </w:rPr>
+        <w:t>memory.sav</w:t>
+      </w:r>
+      <w:proofErr w:type="spellEnd"/>
+      <w:r>
+        <w:rPr>
+          <w:rStyle w:val="Kop2Char"/>
+        </w:rPr>
+        <w:t xml:space="preserve"> bestand</w:t>
       </w:r>
     </w:p>
     <w:p>
@@ -1558,6 +1785,9 @@
         <w:spacing w:after="160" w:line="259" w:lineRule="auto"/>
       </w:pPr>
       <w:r>
+        <w:rPr>
+          <w:noProof/>
+        </w:rPr>
         <w:drawing>
           <wp:inline distT="0" distB="0" distL="0" distR="0" wp14:anchorId="62BCF616" wp14:editId="3157F7C2">
             <wp:extent cx="5760720" cy="1791970"/>
@@ -1597,17 +1827,20 @@
     </w:p>
     <w:p>
       <w:pPr>
+        <w:pStyle w:val="Kop2"/>
+      </w:pPr>
+      <w:r>
+        <w:t>Opties menu</w:t>
+      </w:r>
+    </w:p>
+    <w:p>
+      <w:pPr>
         <w:spacing w:after="160" w:line="259" w:lineRule="auto"/>
       </w:pPr>
       <w:r>
-        <w:t>Opties menu</w:t>
-      </w:r>
-    </w:p>
-    <w:p>
-      <w:pPr>
-        <w:spacing w:after="160" w:line="259" w:lineRule="auto"/>
-      </w:pPr>
-      <w:r>
+        <w:rPr>
+          <w:noProof/>
+        </w:rPr>
         <w:drawing>
           <wp:inline distT="0" distB="0" distL="0" distR="0" wp14:anchorId="6712A22C" wp14:editId="3E7317A9">
             <wp:extent cx="5760720" cy="2533015"/>
@@ -1655,7 +1888,7 @@
     </w:p>
     <w:p>
       <w:pPr>
-        <w:spacing w:after="160" w:line="259" w:lineRule="auto"/>
+        <w:pStyle w:val="Kop2"/>
       </w:pPr>
       <w:r>
         <w:lastRenderedPageBreak/>
@@ -1667,6 +1900,9 @@
         <w:spacing w:after="160" w:line="259" w:lineRule="auto"/>
       </w:pPr>
       <w:r>
+        <w:rPr>
+          <w:noProof/>
+        </w:rPr>
         <w:drawing>
           <wp:inline distT="0" distB="0" distL="0" distR="0" wp14:anchorId="42DC30FB" wp14:editId="144FD245">
             <wp:extent cx="5581937" cy="2533780"/>
@@ -1706,17 +1942,20 @@
     </w:p>
     <w:p>
       <w:pPr>
+        <w:pStyle w:val="Kop2"/>
+      </w:pPr>
+      <w:r>
+        <w:t>Reset Knop</w:t>
+      </w:r>
+    </w:p>
+    <w:p>
+      <w:pPr>
         <w:spacing w:after="160" w:line="259" w:lineRule="auto"/>
       </w:pPr>
       <w:r>
-        <w:t>Reset Knop</w:t>
-      </w:r>
-    </w:p>
-    <w:p>
-      <w:pPr>
-        <w:spacing w:after="160" w:line="259" w:lineRule="auto"/>
-      </w:pPr>
-      <w:r>
+        <w:rPr>
+          <w:noProof/>
+        </w:rPr>
         <w:drawing>
           <wp:inline distT="0" distB="0" distL="0" distR="0" wp14:anchorId="57340667" wp14:editId="01E687D2">
             <wp:extent cx="5651790" cy="1784442"/>
@@ -1756,17 +1995,25 @@
     </w:p>
     <w:p>
       <w:pPr>
+        <w:pStyle w:val="Kop2"/>
+      </w:pPr>
+      <w:proofErr w:type="spellStart"/>
+      <w:r>
+        <w:t>Autosave</w:t>
+      </w:r>
+      <w:proofErr w:type="spellEnd"/>
+      <w:r>
+        <w:t xml:space="preserve"> van een savestate van het spel</w:t>
+      </w:r>
+    </w:p>
+    <w:p>
+      <w:pPr>
         <w:spacing w:after="160" w:line="259" w:lineRule="auto"/>
       </w:pPr>
       <w:r>
-        <w:t>Autosave van een savestate van het spel</w:t>
-      </w:r>
-    </w:p>
-    <w:p>
-      <w:pPr>
-        <w:spacing w:after="160" w:line="259" w:lineRule="auto"/>
-      </w:pPr>
-      <w:r>
+        <w:rPr>
+          <w:noProof/>
+        </w:rPr>
         <w:drawing>
           <wp:inline distT="0" distB="0" distL="0" distR="0" wp14:anchorId="27CC162F" wp14:editId="45D859A7">
             <wp:extent cx="5760720" cy="1744980"/>
@@ -1814,7 +2061,7 @@
     </w:p>
     <w:p>
       <w:pPr>
-        <w:spacing w:after="160" w:line="259" w:lineRule="auto"/>
+        <w:pStyle w:val="Kop2"/>
       </w:pPr>
       <w:r>
         <w:lastRenderedPageBreak/>
@@ -1826,6 +2073,9 @@
         <w:spacing w:after="160" w:line="259" w:lineRule="auto"/>
       </w:pPr>
       <w:r>
+        <w:rPr>
+          <w:noProof/>
+        </w:rPr>
         <w:drawing>
           <wp:inline distT="0" distB="0" distL="0" distR="0" wp14:anchorId="0B9E5802" wp14:editId="1557687D">
             <wp:extent cx="5760720" cy="1776095"/>
@@ -1865,17 +2115,20 @@
     </w:p>
     <w:p>
       <w:pPr>
+        <w:pStyle w:val="Kop2"/>
+      </w:pPr>
+      <w:r>
+        <w:t>Programmeren kaart</w:t>
+      </w:r>
+    </w:p>
+    <w:p>
+      <w:pPr>
         <w:spacing w:after="160" w:line="259" w:lineRule="auto"/>
       </w:pPr>
       <w:r>
-        <w:t>Programmeren kaart</w:t>
-      </w:r>
-    </w:p>
-    <w:p>
-      <w:pPr>
-        <w:spacing w:after="160" w:line="259" w:lineRule="auto"/>
-      </w:pPr>
-      <w:r>
+        <w:rPr>
+          <w:noProof/>
+        </w:rPr>
         <w:drawing>
           <wp:inline distT="0" distB="0" distL="0" distR="0" wp14:anchorId="32ECE555" wp14:editId="09320F9E">
             <wp:extent cx="5760720" cy="1630680"/>
@@ -1915,17 +2168,20 @@
     </w:p>
     <w:p>
       <w:pPr>
+        <w:pStyle w:val="Kop2"/>
+      </w:pPr>
+      <w:r>
+        <w:t>Advies rapport</w:t>
+      </w:r>
+    </w:p>
+    <w:p>
+      <w:pPr>
         <w:spacing w:after="160" w:line="259" w:lineRule="auto"/>
       </w:pPr>
       <w:r>
-        <w:t>Advies rapport</w:t>
-      </w:r>
-    </w:p>
-    <w:p>
-      <w:pPr>
-        <w:spacing w:after="160" w:line="259" w:lineRule="auto"/>
-      </w:pPr>
-      <w:r>
+        <w:rPr>
+          <w:noProof/>
+        </w:rPr>
         <w:drawing>
           <wp:inline distT="0" distB="0" distL="0" distR="0" wp14:anchorId="55A8A6BC" wp14:editId="0024ADC3">
             <wp:extent cx="5760720" cy="2727960"/>
@@ -1973,18 +2229,31 @@
     </w:p>
     <w:p>
       <w:pPr>
+        <w:pStyle w:val="Kop2"/>
+      </w:pPr>
+      <w:proofErr w:type="spellStart"/>
+      <w:r>
+        <w:lastRenderedPageBreak/>
+        <w:t>Local</w:t>
+      </w:r>
+      <w:proofErr w:type="spellEnd"/>
+      <w:r>
+        <w:t xml:space="preserve"> </w:t>
+      </w:r>
+      <w:proofErr w:type="spellStart"/>
+      <w:r>
+        <w:t>Multiplayer</w:t>
+      </w:r>
+      <w:proofErr w:type="spellEnd"/>
+    </w:p>
+    <w:p>
+      <w:pPr>
         <w:spacing w:after="160" w:line="259" w:lineRule="auto"/>
       </w:pPr>
       <w:r>
-        <w:lastRenderedPageBreak/>
-        <w:t>Local Multiplayer</w:t>
-      </w:r>
-    </w:p>
-    <w:p>
-      <w:pPr>
-        <w:spacing w:after="160" w:line="259" w:lineRule="auto"/>
-      </w:pPr>
-      <w:r>
+        <w:rPr>
+          <w:noProof/>
+        </w:rPr>
         <w:drawing>
           <wp:inline distT="0" distB="0" distL="0" distR="0" wp14:anchorId="32352D7D" wp14:editId="2E83ED57">
             <wp:extent cx="5760720" cy="1628140"/>
@@ -2024,17 +2293,25 @@
     </w:p>
     <w:p>
       <w:pPr>
+        <w:pStyle w:val="Kop2"/>
+      </w:pPr>
+      <w:proofErr w:type="spellStart"/>
+      <w:r>
+        <w:t>Multiplayer</w:t>
+      </w:r>
+      <w:proofErr w:type="spellEnd"/>
+      <w:r>
+        <w:t xml:space="preserve"> highscores</w:t>
+      </w:r>
+    </w:p>
+    <w:p>
+      <w:pPr>
         <w:spacing w:after="160" w:line="259" w:lineRule="auto"/>
       </w:pPr>
       <w:r>
-        <w:t>Multiplayer highscores</w:t>
-      </w:r>
-    </w:p>
-    <w:p>
-      <w:pPr>
-        <w:spacing w:after="160" w:line="259" w:lineRule="auto"/>
-      </w:pPr>
-      <w:r>
+        <w:rPr>
+          <w:noProof/>
+        </w:rPr>
         <w:drawing>
           <wp:inline distT="0" distB="0" distL="0" distR="0" wp14:anchorId="3477C29B" wp14:editId="7171733F">
             <wp:extent cx="2787793" cy="1536779"/>
@@ -2071,8 +2348,6 @@
           </wp:inline>
         </w:drawing>
       </w:r>
-      <w:bookmarkStart w:id="1" w:name="_GoBack"/>
-      <w:bookmarkEnd w:id="1"/>
     </w:p>
     <w:sectPr>
       <w:pgSz w:w="11906" w:h="16838"/>
@@ -2768,6 +3043,26 @@
       <w:szCs w:val="26"/>
     </w:rPr>
   </w:style>
+  <w:style w:type="paragraph" w:styleId="Kop3">
+    <w:name w:val="heading 3"/>
+    <w:basedOn w:val="Standaard"/>
+    <w:next w:val="Standaard"/>
+    <w:link w:val="Kop3Char"/>
+    <w:uiPriority w:val="9"/>
+    <w:unhideWhenUsed/>
+    <w:qFormat/>
+    <w:rsid w:val="007D128C"/>
+    <w:pPr>
+      <w:keepNext/>
+      <w:keepLines/>
+      <w:spacing w:before="40"/>
+      <w:outlineLvl w:val="2"/>
+    </w:pPr>
+    <w:rPr>
+      <w:rFonts w:asciiTheme="majorHAnsi" w:eastAsiaTheme="majorEastAsia" w:hAnsiTheme="majorHAnsi" w:cstheme="majorBidi"/>
+      <w:color w:val="1F3763" w:themeColor="accent1" w:themeShade="7F"/>
+    </w:rPr>
+  </w:style>
   <w:style w:type="character" w:default="1" w:styleId="Standaardalinea-lettertype">
     <w:name w:val="Default Paragraph Font"/>
     <w:uiPriority w:val="1"/>
@@ -3014,6 +3309,19 @@
       <w:ind w:left="720"/>
       <w:contextualSpacing/>
     </w:pPr>
+  </w:style>
+  <w:style w:type="character" w:customStyle="1" w:styleId="Kop3Char">
+    <w:name w:val="Kop 3 Char"/>
+    <w:basedOn w:val="Standaardalinea-lettertype"/>
+    <w:link w:val="Kop3"/>
+    <w:uiPriority w:val="9"/>
+    <w:rsid w:val="007D128C"/>
+    <w:rPr>
+      <w:rFonts w:asciiTheme="majorHAnsi" w:eastAsiaTheme="majorEastAsia" w:hAnsiTheme="majorHAnsi" w:cstheme="majorBidi"/>
+      <w:color w:val="1F3763" w:themeColor="accent1" w:themeShade="7F"/>
+      <w:sz w:val="24"/>
+      <w:szCs w:val="24"/>
+    </w:rPr>
   </w:style>
 </w:styles>
 </file>
@@ -3318,7 +3626,7 @@
 </file>
 
 <file path=customXml/itemProps1.xml><?xml version="1.0" encoding="utf-8"?>
-<ds:datastoreItem xmlns:ds="http://schemas.openxmlformats.org/officeDocument/2006/customXml" ds:itemID="{9988DE4E-014B-4763-ADE7-93AB59D78884}">
+<ds:datastoreItem xmlns:ds="http://schemas.openxmlformats.org/officeDocument/2006/customXml" ds:itemID="{D919CADA-373A-4BF6-BC49-B604B3406EFA}">
   <ds:schemaRefs>
     <ds:schemaRef ds:uri="http://schemas.openxmlformats.org/officeDocument/2006/bibliography"/>
   </ds:schemaRefs>

</xml_diff>